<commit_message>
Indica que el sitio web está a punto de ser inaguarado.
</commit_message>
<xml_diff>
--- a/readme-git.docx
+++ b/readme-git.docx
@@ -691,6 +691,14 @@
           <w:sz w:val="28"/>
           <w:szCs w:val="28"/>
         </w:rPr>
+        <w:tab/>
+      </w:r>
+      <w:r>
+        <w:rPr>
+          <w:rFonts w:ascii="Courier New" w:hAnsi="Courier New" w:cs="Courier New"/>
+          <w:sz w:val="28"/>
+          <w:szCs w:val="28"/>
+        </w:rPr>
         <w:t xml:space="preserve">$ </w:t>
       </w:r>
       <w:proofErr w:type="spellStart"/>
@@ -713,38 +721,14 @@
         </w:rPr>
         <w:t xml:space="preserve"> </w:t>
       </w:r>
-      <w:r>
-        <w:rPr>
-          <w:rFonts w:ascii="Courier New" w:hAnsi="Courier New" w:cs="Courier New"/>
-          <w:sz w:val="28"/>
-          <w:szCs w:val="28"/>
-        </w:rPr>
-        <w:t>log</w:t>
-      </w:r>
-      <w:r>
-        <w:rPr>
-          <w:rFonts w:ascii="Courier New" w:hAnsi="Courier New" w:cs="Courier New"/>
-          <w:sz w:val="28"/>
-          <w:szCs w:val="28"/>
-        </w:rPr>
-        <w:t xml:space="preserve"> : </w:t>
-      </w:r>
-      <w:proofErr w:type="spellStart"/>
-      <w:r>
-        <w:rPr>
-          <w:rFonts w:ascii="Courier New" w:hAnsi="Courier New" w:cs="Courier New"/>
-          <w:sz w:val="28"/>
-          <w:szCs w:val="28"/>
-        </w:rPr>
-        <w:t>mue</w:t>
-      </w:r>
-      <w:r>
-        <w:rPr>
-          <w:rFonts w:ascii="Courier New" w:hAnsi="Courier New" w:cs="Courier New"/>
-          <w:sz w:val="28"/>
-          <w:szCs w:val="28"/>
-        </w:rPr>
-        <w:t>strar</w:t>
+      <w:proofErr w:type="spellStart"/>
+      <w:r>
+        <w:rPr>
+          <w:rFonts w:ascii="Courier New" w:hAnsi="Courier New" w:cs="Courier New"/>
+          <w:sz w:val="28"/>
+          <w:szCs w:val="28"/>
+        </w:rPr>
+        <w:t>commit</w:t>
       </w:r>
       <w:proofErr w:type="spellEnd"/>
       <w:r>
@@ -761,51 +745,59 @@
           <w:sz w:val="28"/>
           <w:szCs w:val="28"/>
         </w:rPr>
-        <w:t xml:space="preserve">los </w:t>
-      </w:r>
-      <w:proofErr w:type="spellStart"/>
-      <w:r>
-        <w:rPr>
-          <w:rFonts w:ascii="Courier New" w:hAnsi="Courier New" w:cs="Courier New"/>
-          <w:sz w:val="28"/>
-          <w:szCs w:val="28"/>
-        </w:rPr>
-        <w:t>commit</w:t>
-      </w:r>
-      <w:proofErr w:type="spellEnd"/>
-      <w:r>
-        <w:rPr>
-          <w:rFonts w:ascii="Courier New" w:hAnsi="Courier New" w:cs="Courier New"/>
-          <w:sz w:val="28"/>
-          <w:szCs w:val="28"/>
-        </w:rPr>
-        <w:t xml:space="preserve"> registr</w:t>
-      </w:r>
-      <w:r>
-        <w:rPr>
-          <w:rFonts w:ascii="Courier New" w:hAnsi="Courier New" w:cs="Courier New"/>
-          <w:sz w:val="28"/>
-          <w:szCs w:val="28"/>
-        </w:rPr>
-        <w:t xml:space="preserve">ados o historial de </w:t>
-      </w:r>
-      <w:proofErr w:type="spellStart"/>
-      <w:r>
-        <w:rPr>
-          <w:rFonts w:ascii="Courier New" w:hAnsi="Courier New" w:cs="Courier New"/>
-          <w:sz w:val="28"/>
-          <w:szCs w:val="28"/>
-        </w:rPr>
-        <w:t>commit</w:t>
-      </w:r>
-      <w:proofErr w:type="spellEnd"/>
-      <w:r>
-        <w:rPr>
-          <w:rFonts w:ascii="Courier New" w:hAnsi="Courier New" w:cs="Courier New"/>
-          <w:sz w:val="28"/>
-          <w:szCs w:val="28"/>
-        </w:rPr>
-        <w:t xml:space="preserve"> log.</w:t>
+        <w:t>–</w:t>
+      </w:r>
+      <w:proofErr w:type="spellStart"/>
+      <w:r>
+        <w:rPr>
+          <w:rFonts w:ascii="Courier New" w:hAnsi="Courier New" w:cs="Courier New"/>
+          <w:sz w:val="28"/>
+          <w:szCs w:val="28"/>
+        </w:rPr>
+        <w:t>amend</w:t>
+      </w:r>
+      <w:proofErr w:type="spellEnd"/>
+      <w:r>
+        <w:rPr>
+          <w:rFonts w:ascii="Courier New" w:hAnsi="Courier New" w:cs="Courier New"/>
+          <w:sz w:val="28"/>
+          <w:szCs w:val="28"/>
+        </w:rPr>
+        <w:t xml:space="preserve"> : permite guardar el cambio en el </w:t>
+      </w:r>
+      <w:proofErr w:type="spellStart"/>
+      <w:r>
+        <w:rPr>
+          <w:rFonts w:ascii="Courier New" w:hAnsi="Courier New" w:cs="Courier New"/>
+          <w:sz w:val="28"/>
+          <w:szCs w:val="28"/>
+        </w:rPr>
+        <w:t>utimo</w:t>
+      </w:r>
+      <w:proofErr w:type="spellEnd"/>
+      <w:r>
+        <w:rPr>
+          <w:rFonts w:ascii="Courier New" w:hAnsi="Courier New" w:cs="Courier New"/>
+          <w:sz w:val="28"/>
+          <w:szCs w:val="28"/>
+        </w:rPr>
+        <w:t xml:space="preserve"> registro guardado sin necesidad de crear uno nuevo registro en el repositorio</w:t>
+      </w:r>
+      <w:r>
+        <w:rPr>
+          <w:rFonts w:ascii="Courier New" w:hAnsi="Courier New" w:cs="Courier New"/>
+          <w:sz w:val="28"/>
+          <w:szCs w:val="28"/>
+        </w:rPr>
+        <w:t>.</w:t>
+      </w:r>
+      <w:r>
+        <w:rPr>
+          <w:rFonts w:ascii="Courier New" w:hAnsi="Courier New" w:cs="Courier New"/>
+          <w:sz w:val="28"/>
+          <w:szCs w:val="28"/>
+        </w:rPr>
+        <w:t xml:space="preserve"> </w:t>
       </w:r>
     </w:p>
     <w:p>
@@ -846,108 +838,40 @@
         </w:rPr>
         <w:t xml:space="preserve"> </w:t>
       </w:r>
-      <w:proofErr w:type="spellStart"/>
-      <w:r>
-        <w:rPr>
-          <w:rFonts w:ascii="Courier New" w:hAnsi="Courier New" w:cs="Courier New"/>
-          <w:sz w:val="28"/>
-          <w:szCs w:val="28"/>
-        </w:rPr>
-        <w:t>diff</w:t>
-      </w:r>
-      <w:proofErr w:type="spellEnd"/>
-      <w:r>
-        <w:rPr>
-          <w:rFonts w:ascii="Courier New" w:hAnsi="Courier New" w:cs="Courier New"/>
-          <w:sz w:val="28"/>
-          <w:szCs w:val="28"/>
-        </w:rPr>
-        <w:t xml:space="preserve"> :</w:t>
-      </w:r>
-      <w:r>
-        <w:rPr>
-          <w:rFonts w:ascii="Courier New" w:hAnsi="Courier New" w:cs="Courier New"/>
-          <w:sz w:val="28"/>
-          <w:szCs w:val="28"/>
-        </w:rPr>
-        <w:t xml:space="preserve"> muestra una serie de cambios realizados a los archivos </w:t>
-      </w:r>
-      <w:r>
-        <w:rPr>
-          <w:rFonts w:ascii="Courier New" w:hAnsi="Courier New" w:cs="Courier New"/>
-          <w:sz w:val="28"/>
-          <w:szCs w:val="28"/>
-        </w:rPr>
-        <w:t xml:space="preserve">del </w:t>
-      </w:r>
-      <w:r>
-        <w:rPr>
-          <w:rFonts w:ascii="Courier New" w:hAnsi="Courier New" w:cs="Courier New"/>
-          <w:sz w:val="28"/>
-          <w:szCs w:val="28"/>
-        </w:rPr>
-        <w:t>proyecto</w:t>
-      </w:r>
-      <w:r>
-        <w:rPr>
-          <w:rFonts w:ascii="Courier New" w:hAnsi="Courier New" w:cs="Courier New"/>
-          <w:sz w:val="28"/>
-          <w:szCs w:val="28"/>
-        </w:rPr>
-        <w:t xml:space="preserve">, cambios que no estén en el </w:t>
-      </w:r>
-      <w:proofErr w:type="spellStart"/>
-      <w:r>
-        <w:rPr>
-          <w:rFonts w:ascii="Courier New" w:hAnsi="Courier New" w:cs="Courier New"/>
-          <w:sz w:val="28"/>
-          <w:szCs w:val="28"/>
-        </w:rPr>
-        <w:t>stanged</w:t>
-      </w:r>
-      <w:proofErr w:type="spellEnd"/>
-      <w:r>
-        <w:rPr>
-          <w:rFonts w:ascii="Courier New" w:hAnsi="Courier New" w:cs="Courier New"/>
-          <w:sz w:val="28"/>
-          <w:szCs w:val="28"/>
-        </w:rPr>
-        <w:t xml:space="preserve"> o </w:t>
-      </w:r>
-      <w:r>
-        <w:rPr>
-          <w:rFonts w:ascii="Courier New" w:hAnsi="Courier New" w:cs="Courier New"/>
-          <w:sz w:val="28"/>
-          <w:szCs w:val="28"/>
-        </w:rPr>
-        <w:t>índice</w:t>
-      </w:r>
-      <w:r>
-        <w:rPr>
-          <w:rFonts w:ascii="Courier New" w:hAnsi="Courier New" w:cs="Courier New"/>
-          <w:sz w:val="28"/>
-          <w:szCs w:val="28"/>
-        </w:rPr>
-        <w:t xml:space="preserve">. </w:t>
-      </w:r>
-      <w:r>
-        <w:rPr>
-          <w:rFonts w:ascii="Courier New" w:hAnsi="Courier New" w:cs="Courier New"/>
-          <w:sz w:val="28"/>
-          <w:szCs w:val="28"/>
-        </w:rPr>
-        <w:t>Muestra los cambios entre el árbol de trabajo y el índice o un árbol, los cambios entre el índice y un árbol, los cambios entre dos árboles, los cambios entre dos objetos blob o cambios entre dos arch</w:t>
-      </w:r>
-      <w:bookmarkStart w:id="0" w:name="_GoBack"/>
-      <w:bookmarkEnd w:id="0"/>
-      <w:r>
-        <w:rPr>
-          <w:rFonts w:ascii="Courier New" w:hAnsi="Courier New" w:cs="Courier New"/>
-          <w:sz w:val="28"/>
-          <w:szCs w:val="28"/>
-        </w:rPr>
-        <w:t>ivos en el disco.</w:t>
-      </w:r>
+      <w:r>
+        <w:rPr>
+          <w:rFonts w:ascii="Courier New" w:hAnsi="Courier New" w:cs="Courier New"/>
+          <w:sz w:val="28"/>
+          <w:szCs w:val="28"/>
+        </w:rPr>
+        <w:t>log</w:t>
+      </w:r>
+      <w:r>
+        <w:rPr>
+          <w:rFonts w:ascii="Courier New" w:hAnsi="Courier New" w:cs="Courier New"/>
+          <w:sz w:val="28"/>
+          <w:szCs w:val="28"/>
+        </w:rPr>
+        <w:t xml:space="preserve"> : </w:t>
+      </w:r>
+      <w:proofErr w:type="spellStart"/>
+      <w:r>
+        <w:rPr>
+          <w:rFonts w:ascii="Courier New" w:hAnsi="Courier New" w:cs="Courier New"/>
+          <w:sz w:val="28"/>
+          <w:szCs w:val="28"/>
+        </w:rPr>
+        <w:t>mue</w:t>
+      </w:r>
+      <w:r>
+        <w:rPr>
+          <w:rFonts w:ascii="Courier New" w:hAnsi="Courier New" w:cs="Courier New"/>
+          <w:sz w:val="28"/>
+          <w:szCs w:val="28"/>
+        </w:rPr>
+        <w:t>strar</w:t>
+      </w:r>
+      <w:proofErr w:type="spellEnd"/>
       <w:r>
         <w:rPr>
           <w:rFonts w:ascii="Courier New" w:hAnsi="Courier New" w:cs="Courier New"/>
@@ -955,6 +879,58 @@
           <w:szCs w:val="28"/>
         </w:rPr>
         <w:t xml:space="preserve"> </w:t>
+      </w:r>
+      <w:r>
+        <w:rPr>
+          <w:rFonts w:ascii="Courier New" w:hAnsi="Courier New" w:cs="Courier New"/>
+          <w:sz w:val="28"/>
+          <w:szCs w:val="28"/>
+        </w:rPr>
+        <w:t xml:space="preserve">los </w:t>
+      </w:r>
+      <w:proofErr w:type="spellStart"/>
+      <w:r>
+        <w:rPr>
+          <w:rFonts w:ascii="Courier New" w:hAnsi="Courier New" w:cs="Courier New"/>
+          <w:sz w:val="28"/>
+          <w:szCs w:val="28"/>
+        </w:rPr>
+        <w:t>commit</w:t>
+      </w:r>
+      <w:proofErr w:type="spellEnd"/>
+      <w:r>
+        <w:rPr>
+          <w:rFonts w:ascii="Courier New" w:hAnsi="Courier New" w:cs="Courier New"/>
+          <w:sz w:val="28"/>
+          <w:szCs w:val="28"/>
+        </w:rPr>
+        <w:t xml:space="preserve"> registr</w:t>
+      </w:r>
+      <w:r>
+        <w:rPr>
+          <w:rFonts w:ascii="Courier New" w:hAnsi="Courier New" w:cs="Courier New"/>
+          <w:sz w:val="28"/>
+          <w:szCs w:val="28"/>
+        </w:rPr>
+        <w:t xml:space="preserve">ados o historial de </w:t>
+      </w:r>
+      <w:proofErr w:type="spellStart"/>
+      <w:r>
+        <w:rPr>
+          <w:rFonts w:ascii="Courier New" w:hAnsi="Courier New" w:cs="Courier New"/>
+          <w:sz w:val="28"/>
+          <w:szCs w:val="28"/>
+        </w:rPr>
+        <w:t>commit</w:t>
+      </w:r>
+      <w:proofErr w:type="spellEnd"/>
+      <w:r>
+        <w:rPr>
+          <w:rFonts w:ascii="Courier New" w:hAnsi="Courier New" w:cs="Courier New"/>
+          <w:sz w:val="28"/>
+          <w:szCs w:val="28"/>
+        </w:rPr>
+        <w:t xml:space="preserve"> log.</w:t>
       </w:r>
     </w:p>
     <w:p>
@@ -967,6 +943,577 @@
           <w:szCs w:val="28"/>
         </w:rPr>
       </w:pPr>
+      <w:r>
+        <w:rPr>
+          <w:rFonts w:ascii="Courier New" w:hAnsi="Courier New" w:cs="Courier New"/>
+          <w:sz w:val="28"/>
+          <w:szCs w:val="28"/>
+        </w:rPr>
+        <w:t xml:space="preserve">$ </w:t>
+      </w:r>
+      <w:proofErr w:type="spellStart"/>
+      <w:proofErr w:type="gramStart"/>
+      <w:r>
+        <w:rPr>
+          <w:rFonts w:ascii="Courier New" w:hAnsi="Courier New" w:cs="Courier New"/>
+          <w:sz w:val="28"/>
+          <w:szCs w:val="28"/>
+        </w:rPr>
+        <w:t>git</w:t>
+      </w:r>
+      <w:proofErr w:type="spellEnd"/>
+      <w:proofErr w:type="gramEnd"/>
+      <w:r>
+        <w:rPr>
+          <w:rFonts w:ascii="Courier New" w:hAnsi="Courier New" w:cs="Courier New"/>
+          <w:sz w:val="28"/>
+          <w:szCs w:val="28"/>
+        </w:rPr>
+        <w:t xml:space="preserve"> </w:t>
+      </w:r>
+      <w:proofErr w:type="spellStart"/>
+      <w:r>
+        <w:rPr>
+          <w:rFonts w:ascii="Courier New" w:hAnsi="Courier New" w:cs="Courier New"/>
+          <w:sz w:val="28"/>
+          <w:szCs w:val="28"/>
+        </w:rPr>
+        <w:t>diff</w:t>
+      </w:r>
+      <w:proofErr w:type="spellEnd"/>
+      <w:r>
+        <w:rPr>
+          <w:rFonts w:ascii="Courier New" w:hAnsi="Courier New" w:cs="Courier New"/>
+          <w:sz w:val="28"/>
+          <w:szCs w:val="28"/>
+        </w:rPr>
+        <w:t xml:space="preserve"> :</w:t>
+      </w:r>
+      <w:r>
+        <w:rPr>
+          <w:rFonts w:ascii="Courier New" w:hAnsi="Courier New" w:cs="Courier New"/>
+          <w:sz w:val="28"/>
+          <w:szCs w:val="28"/>
+        </w:rPr>
+        <w:t xml:space="preserve"> muestra una serie de cambios realizados a los archivos </w:t>
+      </w:r>
+      <w:r>
+        <w:rPr>
+          <w:rFonts w:ascii="Courier New" w:hAnsi="Courier New" w:cs="Courier New"/>
+          <w:sz w:val="28"/>
+          <w:szCs w:val="28"/>
+        </w:rPr>
+        <w:t xml:space="preserve">del </w:t>
+      </w:r>
+      <w:r>
+        <w:rPr>
+          <w:rFonts w:ascii="Courier New" w:hAnsi="Courier New" w:cs="Courier New"/>
+          <w:sz w:val="28"/>
+          <w:szCs w:val="28"/>
+        </w:rPr>
+        <w:t>proyecto</w:t>
+      </w:r>
+      <w:r>
+        <w:rPr>
+          <w:rFonts w:ascii="Courier New" w:hAnsi="Courier New" w:cs="Courier New"/>
+          <w:sz w:val="28"/>
+          <w:szCs w:val="28"/>
+        </w:rPr>
+        <w:t xml:space="preserve">, cambios que no estén en el </w:t>
+      </w:r>
+      <w:proofErr w:type="spellStart"/>
+      <w:r>
+        <w:rPr>
+          <w:rFonts w:ascii="Courier New" w:hAnsi="Courier New" w:cs="Courier New"/>
+          <w:sz w:val="28"/>
+          <w:szCs w:val="28"/>
+        </w:rPr>
+        <w:t>stag</w:t>
+      </w:r>
+      <w:r>
+        <w:rPr>
+          <w:rFonts w:ascii="Courier New" w:hAnsi="Courier New" w:cs="Courier New"/>
+          <w:sz w:val="28"/>
+          <w:szCs w:val="28"/>
+        </w:rPr>
+        <w:t>ing</w:t>
+      </w:r>
+      <w:proofErr w:type="spellEnd"/>
+      <w:r>
+        <w:rPr>
+          <w:rFonts w:ascii="Courier New" w:hAnsi="Courier New" w:cs="Courier New"/>
+          <w:sz w:val="28"/>
+          <w:szCs w:val="28"/>
+        </w:rPr>
+        <w:t xml:space="preserve"> o </w:t>
+      </w:r>
+      <w:r>
+        <w:rPr>
+          <w:rFonts w:ascii="Courier New" w:hAnsi="Courier New" w:cs="Courier New"/>
+          <w:sz w:val="28"/>
+          <w:szCs w:val="28"/>
+        </w:rPr>
+        <w:t>índice</w:t>
+      </w:r>
+      <w:r>
+        <w:rPr>
+          <w:rFonts w:ascii="Courier New" w:hAnsi="Courier New" w:cs="Courier New"/>
+          <w:sz w:val="28"/>
+          <w:szCs w:val="28"/>
+        </w:rPr>
+        <w:t xml:space="preserve">. </w:t>
+      </w:r>
+      <w:r>
+        <w:rPr>
+          <w:rFonts w:ascii="Courier New" w:hAnsi="Courier New" w:cs="Courier New"/>
+          <w:sz w:val="28"/>
+          <w:szCs w:val="28"/>
+        </w:rPr>
+        <w:t>Muestra los cambios entre el árbol de trabajo y el índice o un árbol, los cambios entre el índice y un árbol, los cambios entre dos árboles, los cambios entre dos objetos blob o cambios entre dos archivos en el disco.</w:t>
+      </w:r>
+      <w:r>
+        <w:rPr>
+          <w:rFonts w:ascii="Courier New" w:hAnsi="Courier New" w:cs="Courier New"/>
+          <w:sz w:val="28"/>
+          <w:szCs w:val="28"/>
+        </w:rPr>
+        <w:t xml:space="preserve"> </w:t>
+      </w:r>
+    </w:p>
+    <w:p>
+      <w:pPr>
+        <w:spacing w:line="240" w:lineRule="auto"/>
+        <w:jc w:val="both"/>
+        <w:rPr>
+          <w:rFonts w:ascii="Courier New" w:hAnsi="Courier New" w:cs="Courier New"/>
+          <w:sz w:val="28"/>
+          <w:szCs w:val="28"/>
+        </w:rPr>
+      </w:pPr>
+      <w:r>
+        <w:rPr>
+          <w:rFonts w:ascii="Courier New" w:hAnsi="Courier New" w:cs="Courier New"/>
+          <w:sz w:val="28"/>
+          <w:szCs w:val="28"/>
+        </w:rPr>
+        <w:lastRenderedPageBreak/>
+        <w:t>$</w:t>
+      </w:r>
+      <w:r>
+        <w:rPr>
+          <w:rFonts w:ascii="Courier New" w:hAnsi="Courier New" w:cs="Courier New"/>
+          <w:sz w:val="28"/>
+          <w:szCs w:val="28"/>
+        </w:rPr>
+        <w:t xml:space="preserve"> </w:t>
+      </w:r>
+      <w:proofErr w:type="spellStart"/>
+      <w:proofErr w:type="gramStart"/>
+      <w:r>
+        <w:rPr>
+          <w:rFonts w:ascii="Courier New" w:hAnsi="Courier New" w:cs="Courier New"/>
+          <w:sz w:val="28"/>
+          <w:szCs w:val="28"/>
+        </w:rPr>
+        <w:t>git</w:t>
+      </w:r>
+      <w:proofErr w:type="spellEnd"/>
+      <w:proofErr w:type="gramEnd"/>
+      <w:r>
+        <w:rPr>
+          <w:rFonts w:ascii="Courier New" w:hAnsi="Courier New" w:cs="Courier New"/>
+          <w:sz w:val="28"/>
+          <w:szCs w:val="28"/>
+        </w:rPr>
+        <w:t xml:space="preserve"> </w:t>
+      </w:r>
+      <w:proofErr w:type="spellStart"/>
+      <w:r>
+        <w:rPr>
+          <w:rFonts w:ascii="Courier New" w:hAnsi="Courier New" w:cs="Courier New"/>
+          <w:sz w:val="28"/>
+          <w:szCs w:val="28"/>
+        </w:rPr>
+        <w:t>checkout</w:t>
+      </w:r>
+      <w:proofErr w:type="spellEnd"/>
+      <w:r>
+        <w:rPr>
+          <w:rFonts w:ascii="Courier New" w:hAnsi="Courier New" w:cs="Courier New"/>
+          <w:sz w:val="28"/>
+          <w:szCs w:val="28"/>
+        </w:rPr>
+        <w:t xml:space="preserve"> : comando que permite realizar varias tareas</w:t>
+      </w:r>
+    </w:p>
+    <w:p>
+      <w:pPr>
+        <w:spacing w:line="240" w:lineRule="auto"/>
+        <w:jc w:val="both"/>
+        <w:rPr>
+          <w:rFonts w:ascii="Courier New" w:hAnsi="Courier New" w:cs="Courier New"/>
+          <w:sz w:val="28"/>
+          <w:szCs w:val="28"/>
+        </w:rPr>
+      </w:pPr>
+      <w:r>
+        <w:rPr>
+          <w:rFonts w:ascii="Courier New" w:hAnsi="Courier New" w:cs="Courier New"/>
+          <w:sz w:val="28"/>
+          <w:szCs w:val="28"/>
+        </w:rPr>
+        <w:tab/>
+        <w:t xml:space="preserve">$ </w:t>
+      </w:r>
+      <w:proofErr w:type="spellStart"/>
+      <w:proofErr w:type="gramStart"/>
+      <w:r>
+        <w:rPr>
+          <w:rFonts w:ascii="Courier New" w:hAnsi="Courier New" w:cs="Courier New"/>
+          <w:sz w:val="28"/>
+          <w:szCs w:val="28"/>
+        </w:rPr>
+        <w:t>git</w:t>
+      </w:r>
+      <w:proofErr w:type="spellEnd"/>
+      <w:proofErr w:type="gramEnd"/>
+      <w:r>
+        <w:rPr>
+          <w:rFonts w:ascii="Courier New" w:hAnsi="Courier New" w:cs="Courier New"/>
+          <w:sz w:val="28"/>
+          <w:szCs w:val="28"/>
+        </w:rPr>
+        <w:t xml:space="preserve"> </w:t>
+      </w:r>
+      <w:proofErr w:type="spellStart"/>
+      <w:r>
+        <w:rPr>
+          <w:rFonts w:ascii="Courier New" w:hAnsi="Courier New" w:cs="Courier New"/>
+          <w:sz w:val="28"/>
+          <w:szCs w:val="28"/>
+        </w:rPr>
+        <w:t>checkout</w:t>
+      </w:r>
+      <w:proofErr w:type="spellEnd"/>
+      <w:r>
+        <w:rPr>
+          <w:rFonts w:ascii="Courier New" w:hAnsi="Courier New" w:cs="Courier New"/>
+          <w:sz w:val="28"/>
+          <w:szCs w:val="28"/>
+        </w:rPr>
+        <w:t xml:space="preserve"> -- &lt;</w:t>
+      </w:r>
+      <w:proofErr w:type="spellStart"/>
+      <w:r>
+        <w:rPr>
+          <w:rFonts w:ascii="Courier New" w:hAnsi="Courier New" w:cs="Courier New"/>
+          <w:sz w:val="28"/>
+          <w:szCs w:val="28"/>
+        </w:rPr>
+        <w:t>archvio</w:t>
+      </w:r>
+      <w:proofErr w:type="spellEnd"/>
+      <w:r>
+        <w:rPr>
+          <w:rFonts w:ascii="Courier New" w:hAnsi="Courier New" w:cs="Courier New"/>
+          <w:sz w:val="28"/>
+          <w:szCs w:val="28"/>
+        </w:rPr>
+        <w:t>&gt;</w:t>
+      </w:r>
+      <w:r>
+        <w:rPr>
+          <w:rFonts w:ascii="Courier New" w:hAnsi="Courier New" w:cs="Courier New"/>
+          <w:sz w:val="28"/>
+          <w:szCs w:val="28"/>
+        </w:rPr>
+        <w:t xml:space="preserve"> :</w:t>
+      </w:r>
+      <w:r>
+        <w:rPr>
+          <w:rFonts w:ascii="Courier New" w:hAnsi="Courier New" w:cs="Courier New"/>
+          <w:sz w:val="28"/>
+          <w:szCs w:val="28"/>
+        </w:rPr>
+        <w:t xml:space="preserve"> </w:t>
+      </w:r>
+      <w:r>
+        <w:rPr>
+          <w:rFonts w:ascii="Courier New" w:hAnsi="Courier New" w:cs="Courier New"/>
+          <w:sz w:val="28"/>
+          <w:szCs w:val="28"/>
+        </w:rPr>
+        <w:t xml:space="preserve">permite deshacer los cambios en el directorio de trabajo. Deshace la última modificación del archivo esto en el caso que el status este en rojo. </w:t>
+      </w:r>
+    </w:p>
+    <w:p>
+      <w:pPr>
+        <w:spacing w:line="240" w:lineRule="auto"/>
+        <w:ind w:firstLine="708"/>
+        <w:jc w:val="both"/>
+        <w:rPr>
+          <w:rFonts w:ascii="Courier New" w:hAnsi="Courier New" w:cs="Courier New"/>
+          <w:sz w:val="28"/>
+          <w:szCs w:val="28"/>
+        </w:rPr>
+      </w:pPr>
+      <w:r>
+        <w:rPr>
+          <w:rFonts w:ascii="Courier New" w:hAnsi="Courier New" w:cs="Courier New"/>
+          <w:sz w:val="28"/>
+          <w:szCs w:val="28"/>
+        </w:rPr>
+        <w:t xml:space="preserve">Ejemplo: </w:t>
+      </w:r>
+      <w:r>
+        <w:rPr>
+          <w:rFonts w:ascii="Courier New" w:hAnsi="Courier New" w:cs="Courier New"/>
+          <w:sz w:val="28"/>
+          <w:szCs w:val="28"/>
+        </w:rPr>
+        <w:t xml:space="preserve">$ </w:t>
+      </w:r>
+      <w:proofErr w:type="spellStart"/>
+      <w:r>
+        <w:rPr>
+          <w:rFonts w:ascii="Courier New" w:hAnsi="Courier New" w:cs="Courier New"/>
+          <w:sz w:val="28"/>
+          <w:szCs w:val="28"/>
+        </w:rPr>
+        <w:t>git</w:t>
+      </w:r>
+      <w:proofErr w:type="spellEnd"/>
+      <w:r>
+        <w:rPr>
+          <w:rFonts w:ascii="Courier New" w:hAnsi="Courier New" w:cs="Courier New"/>
+          <w:sz w:val="28"/>
+          <w:szCs w:val="28"/>
+        </w:rPr>
+        <w:t xml:space="preserve"> </w:t>
+      </w:r>
+      <w:proofErr w:type="spellStart"/>
+      <w:r>
+        <w:rPr>
+          <w:rFonts w:ascii="Courier New" w:hAnsi="Courier New" w:cs="Courier New"/>
+          <w:sz w:val="28"/>
+          <w:szCs w:val="28"/>
+        </w:rPr>
+        <w:t>checkout</w:t>
+      </w:r>
+      <w:proofErr w:type="spellEnd"/>
+      <w:r>
+        <w:rPr>
+          <w:rFonts w:ascii="Courier New" w:hAnsi="Courier New" w:cs="Courier New"/>
+          <w:sz w:val="28"/>
+          <w:szCs w:val="28"/>
+        </w:rPr>
+        <w:t xml:space="preserve"> -- index.html</w:t>
+      </w:r>
+      <w:r>
+        <w:rPr>
+          <w:rFonts w:ascii="Courier New" w:hAnsi="Courier New" w:cs="Courier New"/>
+          <w:sz w:val="28"/>
+          <w:szCs w:val="28"/>
+        </w:rPr>
+        <w:t xml:space="preserve">   </w:t>
+      </w:r>
+    </w:p>
+    <w:p>
+      <w:pPr>
+        <w:spacing w:line="240" w:lineRule="auto"/>
+        <w:jc w:val="both"/>
+        <w:rPr>
+          <w:rFonts w:ascii="Courier New" w:hAnsi="Courier New" w:cs="Courier New"/>
+          <w:sz w:val="28"/>
+          <w:szCs w:val="28"/>
+        </w:rPr>
+      </w:pPr>
+      <w:r>
+        <w:rPr>
+          <w:rFonts w:ascii="Courier New" w:hAnsi="Courier New" w:cs="Courier New"/>
+          <w:sz w:val="28"/>
+          <w:szCs w:val="28"/>
+        </w:rPr>
+        <w:t xml:space="preserve">$ </w:t>
+      </w:r>
+      <w:proofErr w:type="spellStart"/>
+      <w:proofErr w:type="gramStart"/>
+      <w:r>
+        <w:rPr>
+          <w:rFonts w:ascii="Courier New" w:hAnsi="Courier New" w:cs="Courier New"/>
+          <w:sz w:val="28"/>
+          <w:szCs w:val="28"/>
+        </w:rPr>
+        <w:t>git</w:t>
+      </w:r>
+      <w:proofErr w:type="spellEnd"/>
+      <w:proofErr w:type="gramEnd"/>
+      <w:r>
+        <w:rPr>
+          <w:rFonts w:ascii="Courier New" w:hAnsi="Courier New" w:cs="Courier New"/>
+          <w:sz w:val="28"/>
+          <w:szCs w:val="28"/>
+        </w:rPr>
+        <w:t xml:space="preserve"> </w:t>
+      </w:r>
+      <w:proofErr w:type="spellStart"/>
+      <w:r>
+        <w:rPr>
+          <w:rFonts w:ascii="Courier New" w:hAnsi="Courier New" w:cs="Courier New"/>
+          <w:sz w:val="28"/>
+          <w:szCs w:val="28"/>
+        </w:rPr>
+        <w:t>reset</w:t>
+      </w:r>
+      <w:proofErr w:type="spellEnd"/>
+      <w:r>
+        <w:rPr>
+          <w:rFonts w:ascii="Courier New" w:hAnsi="Courier New" w:cs="Courier New"/>
+          <w:sz w:val="28"/>
+          <w:szCs w:val="28"/>
+        </w:rPr>
+        <w:t xml:space="preserve"> HEAD </w:t>
+      </w:r>
+      <w:r>
+        <w:rPr>
+          <w:rFonts w:ascii="Courier New" w:hAnsi="Courier New" w:cs="Courier New"/>
+          <w:sz w:val="28"/>
+          <w:szCs w:val="28"/>
+        </w:rPr>
+        <w:t>&lt;</w:t>
+      </w:r>
+      <w:proofErr w:type="spellStart"/>
+      <w:r>
+        <w:rPr>
+          <w:rFonts w:ascii="Courier New" w:hAnsi="Courier New" w:cs="Courier New"/>
+          <w:sz w:val="28"/>
+          <w:szCs w:val="28"/>
+        </w:rPr>
+        <w:t>archvio</w:t>
+      </w:r>
+      <w:proofErr w:type="spellEnd"/>
+      <w:r>
+        <w:rPr>
+          <w:rFonts w:ascii="Courier New" w:hAnsi="Courier New" w:cs="Courier New"/>
+          <w:sz w:val="28"/>
+          <w:szCs w:val="28"/>
+        </w:rPr>
+        <w:t xml:space="preserve">&gt; : </w:t>
+      </w:r>
+      <w:r>
+        <w:rPr>
+          <w:rFonts w:ascii="Courier New" w:hAnsi="Courier New" w:cs="Courier New"/>
+          <w:sz w:val="28"/>
+          <w:szCs w:val="28"/>
+        </w:rPr>
+        <w:t>permite deshacer los cambios</w:t>
+      </w:r>
+      <w:r>
+        <w:rPr>
+          <w:rFonts w:ascii="Courier New" w:hAnsi="Courier New" w:cs="Courier New"/>
+          <w:sz w:val="28"/>
+          <w:szCs w:val="28"/>
+        </w:rPr>
+        <w:t xml:space="preserve">, esto a nivel que se haya ejecutado </w:t>
+      </w:r>
+      <w:r>
+        <w:rPr>
+          <w:rFonts w:ascii="Courier New" w:hAnsi="Courier New" w:cs="Courier New"/>
+          <w:sz w:val="28"/>
+          <w:szCs w:val="28"/>
+        </w:rPr>
+        <w:t xml:space="preserve">$ </w:t>
+      </w:r>
+      <w:proofErr w:type="spellStart"/>
+      <w:r>
+        <w:rPr>
+          <w:rFonts w:ascii="Courier New" w:hAnsi="Courier New" w:cs="Courier New"/>
+          <w:sz w:val="28"/>
+          <w:szCs w:val="28"/>
+        </w:rPr>
+        <w:t>git</w:t>
+      </w:r>
+      <w:proofErr w:type="spellEnd"/>
+      <w:r>
+        <w:rPr>
+          <w:rFonts w:ascii="Courier New" w:hAnsi="Courier New" w:cs="Courier New"/>
+          <w:sz w:val="28"/>
+          <w:szCs w:val="28"/>
+        </w:rPr>
+        <w:t xml:space="preserve"> </w:t>
+      </w:r>
+      <w:proofErr w:type="spellStart"/>
+      <w:r>
+        <w:rPr>
+          <w:rFonts w:ascii="Courier New" w:hAnsi="Courier New" w:cs="Courier New"/>
+          <w:sz w:val="28"/>
+          <w:szCs w:val="28"/>
+        </w:rPr>
+        <w:t>add</w:t>
+      </w:r>
+      <w:proofErr w:type="spellEnd"/>
+      <w:r>
+        <w:rPr>
+          <w:rFonts w:ascii="Courier New" w:hAnsi="Courier New" w:cs="Courier New"/>
+          <w:sz w:val="28"/>
+          <w:szCs w:val="28"/>
+        </w:rPr>
+        <w:t xml:space="preserve">. Al hacer este cambio ya se puede utilizar el </w:t>
+      </w:r>
+      <w:r>
+        <w:rPr>
+          <w:rFonts w:ascii="Courier New" w:hAnsi="Courier New" w:cs="Courier New"/>
+          <w:sz w:val="28"/>
+          <w:szCs w:val="28"/>
+        </w:rPr>
+        <w:t xml:space="preserve">$ </w:t>
+      </w:r>
+      <w:proofErr w:type="spellStart"/>
+      <w:r>
+        <w:rPr>
+          <w:rFonts w:ascii="Courier New" w:hAnsi="Courier New" w:cs="Courier New"/>
+          <w:sz w:val="28"/>
+          <w:szCs w:val="28"/>
+        </w:rPr>
+        <w:t>git</w:t>
+      </w:r>
+      <w:proofErr w:type="spellEnd"/>
+      <w:r>
+        <w:rPr>
+          <w:rFonts w:ascii="Courier New" w:hAnsi="Courier New" w:cs="Courier New"/>
+          <w:sz w:val="28"/>
+          <w:szCs w:val="28"/>
+        </w:rPr>
+        <w:t xml:space="preserve"> </w:t>
+      </w:r>
+      <w:proofErr w:type="spellStart"/>
+      <w:r>
+        <w:rPr>
+          <w:rFonts w:ascii="Courier New" w:hAnsi="Courier New" w:cs="Courier New"/>
+          <w:sz w:val="28"/>
+          <w:szCs w:val="28"/>
+        </w:rPr>
+        <w:t>checkout</w:t>
+      </w:r>
+      <w:proofErr w:type="spellEnd"/>
+      <w:r>
+        <w:rPr>
+          <w:rFonts w:ascii="Courier New" w:hAnsi="Courier New" w:cs="Courier New"/>
+          <w:sz w:val="28"/>
+          <w:szCs w:val="28"/>
+        </w:rPr>
+        <w:t xml:space="preserve"> -- &lt;archvio</w:t>
+      </w:r>
+      <w:r>
+        <w:rPr>
+          <w:rFonts w:ascii="Courier New" w:hAnsi="Courier New" w:cs="Courier New"/>
+          <w:sz w:val="28"/>
+          <w:szCs w:val="28"/>
+        </w:rPr>
+        <w:t>&gt;</w:t>
+      </w:r>
+      <w:bookmarkStart w:id="0" w:name="_GoBack"/>
+      <w:bookmarkEnd w:id="0"/>
     </w:p>
     <w:p>
       <w:pPr>

</xml_diff>

<commit_message>
Primer commit con distribuidores
</commit_message>
<xml_diff>
--- a/readme-git.docx
+++ b/readme-git.docx
@@ -4823,95 +4823,205 @@
           <w:sz w:val="18"/>
           <w:szCs w:val="18"/>
         </w:rPr>
-        <w:t xml:space="preserve"> --glob</w:t>
-      </w:r>
+        <w:t xml:space="preserve"> --global --</w:t>
+      </w:r>
+      <w:proofErr w:type="spellStart"/>
       <w:r>
         <w:rPr>
           <w:rFonts w:ascii="Lucida Console" w:hAnsi="Lucida Console" w:cs="Lucida Console"/>
           <w:sz w:val="18"/>
           <w:szCs w:val="18"/>
         </w:rPr>
-        <w:t>al --</w:t>
-      </w:r>
-      <w:proofErr w:type="spellStart"/>
+        <w:t>unset</w:t>
+      </w:r>
+      <w:proofErr w:type="spellEnd"/>
       <w:r>
         <w:rPr>
           <w:rFonts w:ascii="Lucida Console" w:hAnsi="Lucida Console" w:cs="Lucida Console"/>
           <w:sz w:val="18"/>
           <w:szCs w:val="18"/>
         </w:rPr>
-        <w:t>unset</w:t>
-      </w:r>
-      <w:proofErr w:type="spellEnd"/>
+        <w:t xml:space="preserve"> </w:t>
+      </w:r>
+      <w:proofErr w:type="spellStart"/>
       <w:r>
         <w:rPr>
           <w:rFonts w:ascii="Lucida Console" w:hAnsi="Lucida Console" w:cs="Lucida Console"/>
           <w:sz w:val="18"/>
           <w:szCs w:val="18"/>
         </w:rPr>
+        <w:t>alias.lodag</w:t>
+      </w:r>
+      <w:proofErr w:type="spellEnd"/>
+    </w:p>
+    <w:p>
+      <w:pPr>
+        <w:jc w:val="center"/>
+        <w:rPr>
+          <w:rFonts w:ascii="Courier New" w:hAnsi="Courier New" w:cs="Courier New"/>
+          <w:b/>
+          <w:sz w:val="28"/>
+          <w:szCs w:val="28"/>
+        </w:rPr>
+      </w:pPr>
+    </w:p>
+    <w:p>
+      <w:pPr>
+        <w:jc w:val="center"/>
+        <w:rPr>
+          <w:rFonts w:ascii="Courier New" w:hAnsi="Courier New" w:cs="Courier New"/>
+          <w:b/>
+          <w:sz w:val="28"/>
+          <w:szCs w:val="28"/>
+        </w:rPr>
+      </w:pPr>
+      <w:proofErr w:type="spellStart"/>
+      <w:r>
+        <w:rPr>
+          <w:rFonts w:ascii="Courier New" w:hAnsi="Courier New" w:cs="Courier New"/>
+          <w:b/>
+          <w:sz w:val="28"/>
+          <w:szCs w:val="28"/>
+        </w:rPr>
+        <w:t>Tag</w:t>
+      </w:r>
+      <w:proofErr w:type="spellEnd"/>
+      <w:r>
+        <w:rPr>
+          <w:rFonts w:ascii="Courier New" w:hAnsi="Courier New" w:cs="Courier New"/>
+          <w:b/>
+          <w:sz w:val="28"/>
+          <w:szCs w:val="28"/>
+        </w:rPr>
+        <w:t xml:space="preserve"> ligeros </w:t>
+      </w:r>
+    </w:p>
+    <w:p>
+      <w:pPr>
+        <w:rPr>
+          <w:rFonts w:ascii="Courier New" w:hAnsi="Courier New" w:cs="Courier New"/>
+          <w:sz w:val="28"/>
+          <w:szCs w:val="28"/>
+        </w:rPr>
+      </w:pPr>
+      <w:r>
+        <w:rPr>
+          <w:rFonts w:ascii="Courier New" w:hAnsi="Courier New" w:cs="Courier New"/>
+          <w:b/>
+          <w:sz w:val="28"/>
+          <w:szCs w:val="28"/>
+        </w:rPr>
+        <w:t xml:space="preserve">$ </w:t>
+      </w:r>
+      <w:proofErr w:type="spellStart"/>
+      <w:proofErr w:type="gramStart"/>
+      <w:r>
+        <w:rPr>
+          <w:rFonts w:ascii="Courier New" w:hAnsi="Courier New" w:cs="Courier New"/>
+          <w:b/>
+          <w:sz w:val="28"/>
+          <w:szCs w:val="28"/>
+        </w:rPr>
+        <w:t>git</w:t>
+      </w:r>
+      <w:proofErr w:type="spellEnd"/>
+      <w:proofErr w:type="gramEnd"/>
+      <w:r>
+        <w:rPr>
+          <w:rFonts w:ascii="Courier New" w:hAnsi="Courier New" w:cs="Courier New"/>
+          <w:b/>
+          <w:sz w:val="28"/>
+          <w:szCs w:val="28"/>
+        </w:rPr>
         <w:t xml:space="preserve"> </w:t>
       </w:r>
       <w:proofErr w:type="spellStart"/>
       <w:r>
         <w:rPr>
-          <w:rFonts w:ascii="Lucida Console" w:hAnsi="Lucida Console" w:cs="Lucida Console"/>
-          <w:sz w:val="18"/>
-          <w:szCs w:val="18"/>
-        </w:rPr>
-        <w:t>alias.lodag</w:t>
-      </w:r>
-      <w:proofErr w:type="spellEnd"/>
-    </w:p>
-    <w:p>
-      <w:pPr>
-        <w:jc w:val="center"/>
-        <w:rPr>
-          <w:rFonts w:ascii="Courier New" w:hAnsi="Courier New" w:cs="Courier New"/>
-          <w:b/>
-          <w:sz w:val="28"/>
-          <w:szCs w:val="28"/>
-        </w:rPr>
-      </w:pPr>
-    </w:p>
-    <w:p>
-      <w:pPr>
-        <w:jc w:val="center"/>
-        <w:rPr>
-          <w:rFonts w:ascii="Courier New" w:hAnsi="Courier New" w:cs="Courier New"/>
-          <w:b/>
-          <w:sz w:val="28"/>
-          <w:szCs w:val="28"/>
-        </w:rPr>
-      </w:pPr>
-      <w:proofErr w:type="spellStart"/>
-      <w:r>
-        <w:rPr>
-          <w:rFonts w:ascii="Courier New" w:hAnsi="Courier New" w:cs="Courier New"/>
-          <w:b/>
-          <w:sz w:val="28"/>
-          <w:szCs w:val="28"/>
-        </w:rPr>
-        <w:t>Tag</w:t>
-      </w:r>
-      <w:proofErr w:type="spellEnd"/>
-      <w:r>
-        <w:rPr>
-          <w:rFonts w:ascii="Courier New" w:hAnsi="Courier New" w:cs="Courier New"/>
-          <w:b/>
-          <w:sz w:val="28"/>
-          <w:szCs w:val="28"/>
-        </w:rPr>
-        <w:t xml:space="preserve"> ligeros </w:t>
-      </w:r>
-    </w:p>
-    <w:p>
-      <w:pPr>
-        <w:rPr>
-          <w:rFonts w:ascii="Courier New" w:hAnsi="Courier New" w:cs="Courier New"/>
-          <w:sz w:val="28"/>
-          <w:szCs w:val="28"/>
-        </w:rPr>
-      </w:pPr>
+          <w:rFonts w:ascii="Courier New" w:hAnsi="Courier New" w:cs="Courier New"/>
+          <w:b/>
+          <w:sz w:val="28"/>
+          <w:szCs w:val="28"/>
+        </w:rPr>
+        <w:t>tag</w:t>
+      </w:r>
+      <w:proofErr w:type="spellEnd"/>
+      <w:r>
+        <w:rPr>
+          <w:rFonts w:ascii="Courier New" w:hAnsi="Courier New" w:cs="Courier New"/>
+          <w:b/>
+          <w:sz w:val="28"/>
+          <w:szCs w:val="28"/>
+        </w:rPr>
+        <w:t xml:space="preserve"> : </w:t>
+      </w:r>
+      <w:r>
+        <w:rPr>
+          <w:rFonts w:ascii="Courier New" w:hAnsi="Courier New" w:cs="Courier New"/>
+          <w:sz w:val="28"/>
+          <w:szCs w:val="28"/>
+        </w:rPr>
+        <w:t>p</w:t>
+      </w:r>
+      <w:r>
+        <w:rPr>
+          <w:rFonts w:ascii="Courier New" w:hAnsi="Courier New" w:cs="Courier New"/>
+          <w:sz w:val="28"/>
+          <w:szCs w:val="28"/>
+        </w:rPr>
+        <w:t xml:space="preserve">ermite crear una etiqueta, esto es uno de los uso del comando </w:t>
+      </w:r>
+      <w:proofErr w:type="spellStart"/>
+      <w:r>
+        <w:rPr>
+          <w:rFonts w:ascii="Courier New" w:hAnsi="Courier New" w:cs="Courier New"/>
+          <w:sz w:val="28"/>
+          <w:szCs w:val="28"/>
+        </w:rPr>
+        <w:t>tag</w:t>
+      </w:r>
+      <w:proofErr w:type="spellEnd"/>
+      <w:r>
+        <w:rPr>
+          <w:rFonts w:ascii="Courier New" w:hAnsi="Courier New" w:cs="Courier New"/>
+          <w:sz w:val="28"/>
+          <w:szCs w:val="28"/>
+        </w:rPr>
+        <w:t xml:space="preserve"> hay muchos </w:t>
+      </w:r>
+      <w:r>
+        <w:rPr>
+          <w:rFonts w:ascii="Courier New" w:hAnsi="Courier New" w:cs="Courier New"/>
+          <w:sz w:val="28"/>
+          <w:szCs w:val="28"/>
+        </w:rPr>
+        <w:t>más</w:t>
+      </w:r>
+      <w:r>
+        <w:rPr>
+          <w:rFonts w:ascii="Courier New" w:hAnsi="Courier New" w:cs="Courier New"/>
+          <w:sz w:val="28"/>
+          <w:szCs w:val="28"/>
+        </w:rPr>
+        <w:t xml:space="preserve"> ejemplo:</w:t>
+      </w:r>
+    </w:p>
+    <w:p>
+      <w:pPr>
+        <w:rPr>
+          <w:rFonts w:ascii="Courier New" w:hAnsi="Courier New" w:cs="Courier New"/>
+          <w:sz w:val="28"/>
+          <w:szCs w:val="28"/>
+        </w:rPr>
+      </w:pPr>
+      <w:r>
+        <w:rPr>
+          <w:rFonts w:ascii="Courier New" w:hAnsi="Courier New" w:cs="Courier New"/>
+          <w:sz w:val="28"/>
+          <w:szCs w:val="28"/>
+        </w:rPr>
+        <w:tab/>
+      </w:r>
       <w:r>
         <w:rPr>
           <w:rFonts w:ascii="Courier New" w:hAnsi="Courier New" w:cs="Courier New"/>
@@ -4961,23 +5071,15 @@
           <w:sz w:val="28"/>
           <w:szCs w:val="28"/>
         </w:rPr>
-        <w:t xml:space="preserve"> : </w:t>
-      </w:r>
-      <w:r>
-        <w:rPr>
-          <w:rFonts w:ascii="Courier New" w:hAnsi="Courier New" w:cs="Courier New"/>
-          <w:sz w:val="28"/>
-          <w:szCs w:val="28"/>
-        </w:rPr>
-        <w:t>p</w:t>
-      </w:r>
-      <w:r>
-        <w:rPr>
-          <w:rFonts w:ascii="Courier New" w:hAnsi="Courier New" w:cs="Courier New"/>
-          <w:sz w:val="28"/>
-          <w:szCs w:val="28"/>
-        </w:rPr>
-        <w:t xml:space="preserve">ermite crear una etiqueta, esto es uno de los uso del comando </w:t>
+        <w:t xml:space="preserve"> :</w:t>
+      </w:r>
+      <w:r>
+        <w:rPr>
+          <w:rFonts w:ascii="Courier New" w:hAnsi="Courier New" w:cs="Courier New"/>
+          <w:sz w:val="28"/>
+          <w:szCs w:val="28"/>
+        </w:rPr>
+        <w:t xml:space="preserve"> permite ver todos los </w:t>
       </w:r>
       <w:proofErr w:type="spellStart"/>
       <w:r>
@@ -4989,47 +5091,16 @@
         <w:t>tag</w:t>
       </w:r>
       <w:proofErr w:type="spellEnd"/>
-      <w:r>
-        <w:rPr>
-          <w:rFonts w:ascii="Courier New" w:hAnsi="Courier New" w:cs="Courier New"/>
-          <w:sz w:val="28"/>
-          <w:szCs w:val="28"/>
-        </w:rPr>
-        <w:t xml:space="preserve"> hay muchos </w:t>
-      </w:r>
-      <w:r>
-        <w:rPr>
-          <w:rFonts w:ascii="Courier New" w:hAnsi="Courier New" w:cs="Courier New"/>
-          <w:sz w:val="28"/>
-          <w:szCs w:val="28"/>
-        </w:rPr>
-        <w:t>más</w:t>
-      </w:r>
-      <w:r>
-        <w:rPr>
-          <w:rFonts w:ascii="Courier New" w:hAnsi="Courier New" w:cs="Courier New"/>
-          <w:sz w:val="28"/>
-          <w:szCs w:val="28"/>
-        </w:rPr>
-        <w:t xml:space="preserve"> ejemplo:</w:t>
-      </w:r>
-    </w:p>
-    <w:p>
-      <w:pPr>
-        <w:rPr>
-          <w:rFonts w:ascii="Courier New" w:hAnsi="Courier New" w:cs="Courier New"/>
-          <w:sz w:val="28"/>
-          <w:szCs w:val="28"/>
-        </w:rPr>
-      </w:pPr>
-      <w:r>
-        <w:rPr>
-          <w:rFonts w:ascii="Courier New" w:hAnsi="Courier New" w:cs="Courier New"/>
-          <w:sz w:val="28"/>
-          <w:szCs w:val="28"/>
-        </w:rPr>
-        <w:tab/>
-      </w:r>
+    </w:p>
+    <w:p>
+      <w:pPr>
+        <w:ind w:firstLine="708"/>
+        <w:rPr>
+          <w:rFonts w:ascii="Courier New" w:hAnsi="Courier New" w:cs="Courier New"/>
+          <w:sz w:val="28"/>
+          <w:szCs w:val="28"/>
+        </w:rPr>
+      </w:pPr>
       <w:r>
         <w:rPr>
           <w:rFonts w:ascii="Courier New" w:hAnsi="Courier New" w:cs="Courier New"/>
@@ -5079,6 +5150,15 @@
           <w:sz w:val="28"/>
           <w:szCs w:val="28"/>
         </w:rPr>
+        <w:t xml:space="preserve"> -l</w:t>
+      </w:r>
+      <w:r>
+        <w:rPr>
+          <w:rFonts w:ascii="Courier New" w:hAnsi="Courier New" w:cs="Courier New"/>
+          <w:b/>
+          <w:sz w:val="28"/>
+          <w:szCs w:val="28"/>
+        </w:rPr>
         <w:t xml:space="preserve"> :</w:t>
       </w:r>
       <w:r>
@@ -5158,94 +5238,6 @@
           <w:sz w:val="28"/>
           <w:szCs w:val="28"/>
         </w:rPr>
-        <w:t xml:space="preserve"> -l</w:t>
-      </w:r>
-      <w:r>
-        <w:rPr>
-          <w:rFonts w:ascii="Courier New" w:hAnsi="Courier New" w:cs="Courier New"/>
-          <w:b/>
-          <w:sz w:val="28"/>
-          <w:szCs w:val="28"/>
-        </w:rPr>
-        <w:t xml:space="preserve"> :</w:t>
-      </w:r>
-      <w:r>
-        <w:rPr>
-          <w:rFonts w:ascii="Courier New" w:hAnsi="Courier New" w:cs="Courier New"/>
-          <w:sz w:val="28"/>
-          <w:szCs w:val="28"/>
-        </w:rPr>
-        <w:t xml:space="preserve"> permite ver todos los </w:t>
-      </w:r>
-      <w:proofErr w:type="spellStart"/>
-      <w:r>
-        <w:rPr>
-          <w:rFonts w:ascii="Courier New" w:hAnsi="Courier New" w:cs="Courier New"/>
-          <w:sz w:val="28"/>
-          <w:szCs w:val="28"/>
-        </w:rPr>
-        <w:t>tag</w:t>
-      </w:r>
-      <w:proofErr w:type="spellEnd"/>
-    </w:p>
-    <w:p>
-      <w:pPr>
-        <w:ind w:firstLine="708"/>
-        <w:rPr>
-          <w:rFonts w:ascii="Courier New" w:hAnsi="Courier New" w:cs="Courier New"/>
-          <w:sz w:val="28"/>
-          <w:szCs w:val="28"/>
-        </w:rPr>
-      </w:pPr>
-      <w:r>
-        <w:rPr>
-          <w:rFonts w:ascii="Courier New" w:hAnsi="Courier New" w:cs="Courier New"/>
-          <w:b/>
-          <w:sz w:val="28"/>
-          <w:szCs w:val="28"/>
-        </w:rPr>
-        <w:t xml:space="preserve">$ </w:t>
-      </w:r>
-      <w:proofErr w:type="spellStart"/>
-      <w:proofErr w:type="gramStart"/>
-      <w:r>
-        <w:rPr>
-          <w:rFonts w:ascii="Courier New" w:hAnsi="Courier New" w:cs="Courier New"/>
-          <w:b/>
-          <w:sz w:val="28"/>
-          <w:szCs w:val="28"/>
-        </w:rPr>
-        <w:t>git</w:t>
-      </w:r>
-      <w:proofErr w:type="spellEnd"/>
-      <w:proofErr w:type="gramEnd"/>
-      <w:r>
-        <w:rPr>
-          <w:rFonts w:ascii="Courier New" w:hAnsi="Courier New" w:cs="Courier New"/>
-          <w:b/>
-          <w:sz w:val="28"/>
-          <w:szCs w:val="28"/>
-        </w:rPr>
-        <w:t xml:space="preserve"> </w:t>
-      </w:r>
-      <w:proofErr w:type="spellStart"/>
-      <w:r>
-        <w:rPr>
-          <w:rFonts w:ascii="Courier New" w:hAnsi="Courier New" w:cs="Courier New"/>
-          <w:b/>
-          <w:sz w:val="28"/>
-          <w:szCs w:val="28"/>
-        </w:rPr>
-        <w:t>tag</w:t>
-      </w:r>
-      <w:proofErr w:type="spellEnd"/>
-      <w:r>
-        <w:rPr>
-          <w:rFonts w:ascii="Courier New" w:hAnsi="Courier New" w:cs="Courier New"/>
-          <w:b/>
-          <w:sz w:val="28"/>
-          <w:szCs w:val="28"/>
-        </w:rPr>
         <w:t xml:space="preserve"> -l "v0.1.*" :</w:t>
       </w:r>
       <w:r>
@@ -5254,23 +5246,7 @@
           <w:sz w:val="28"/>
           <w:szCs w:val="28"/>
         </w:rPr>
-        <w:t xml:space="preserve"> </w:t>
-      </w:r>
-      <w:r>
-        <w:rPr>
-          <w:rFonts w:ascii="Courier New" w:hAnsi="Courier New" w:cs="Courier New"/>
-          <w:sz w:val="28"/>
-          <w:szCs w:val="28"/>
-        </w:rPr>
-        <w:t xml:space="preserve">permite ver </w:t>
-      </w:r>
-      <w:r>
-        <w:rPr>
-          <w:rFonts w:ascii="Courier New" w:hAnsi="Courier New" w:cs="Courier New"/>
-          <w:sz w:val="28"/>
-          <w:szCs w:val="28"/>
-        </w:rPr>
-        <w:t xml:space="preserve">de manera filtrada los </w:t>
+        <w:t xml:space="preserve"> permite ver de manera filtrada los </w:t>
       </w:r>
       <w:proofErr w:type="spellStart"/>
       <w:r>
@@ -5459,16 +5435,7 @@
           <w:sz w:val="28"/>
           <w:szCs w:val="28"/>
         </w:rPr>
-        <w:t xml:space="preserve"> &lt;nombre de la etiqueta&gt;</w:t>
-      </w:r>
-      <w:r>
-        <w:rPr>
-          <w:rFonts w:ascii="Courier New" w:hAnsi="Courier New" w:cs="Courier New"/>
-          <w:b/>
-          <w:sz w:val="28"/>
-          <w:szCs w:val="28"/>
-        </w:rPr>
-        <w:t xml:space="preserve"> &lt;código del </w:t>
+        <w:t xml:space="preserve"> &lt;nombre de la etiqueta&gt; &lt;código del </w:t>
       </w:r>
       <w:proofErr w:type="spellStart"/>
       <w:r>
@@ -5488,12 +5455,363 @@
           <w:sz w:val="28"/>
           <w:szCs w:val="28"/>
         </w:rPr>
-        <w:t>&gt;</w:t>
-      </w:r>
-      <w:r>
-        <w:rPr>
-          <w:rFonts w:ascii="Courier New" w:hAnsi="Courier New" w:cs="Courier New"/>
-          <w:b/>
+        <w:t xml:space="preserve">&gt; : </w:t>
+      </w:r>
+      <w:r>
+        <w:rPr>
+          <w:rFonts w:ascii="Courier New" w:hAnsi="Courier New" w:cs="Courier New"/>
+          <w:sz w:val="28"/>
+          <w:szCs w:val="28"/>
+        </w:rPr>
+        <w:t xml:space="preserve">crea una etiqueta en un determinado </w:t>
+      </w:r>
+      <w:proofErr w:type="spellStart"/>
+      <w:r>
+        <w:rPr>
+          <w:rFonts w:ascii="Courier New" w:hAnsi="Courier New" w:cs="Courier New"/>
+          <w:sz w:val="28"/>
+          <w:szCs w:val="28"/>
+        </w:rPr>
+        <w:t>commit</w:t>
+      </w:r>
+      <w:proofErr w:type="spellEnd"/>
+    </w:p>
+    <w:p>
+      <w:pPr>
+        <w:ind w:firstLine="708"/>
+        <w:rPr>
+          <w:rFonts w:ascii="Courier New" w:hAnsi="Courier New" w:cs="Courier New"/>
+          <w:sz w:val="28"/>
+          <w:szCs w:val="28"/>
+        </w:rPr>
+      </w:pPr>
+      <w:r>
+        <w:rPr>
+          <w:rFonts w:ascii="Courier New" w:hAnsi="Courier New" w:cs="Courier New"/>
+          <w:b/>
+          <w:sz w:val="28"/>
+          <w:szCs w:val="28"/>
+        </w:rPr>
+        <w:t xml:space="preserve">$ </w:t>
+      </w:r>
+      <w:proofErr w:type="spellStart"/>
+      <w:proofErr w:type="gramStart"/>
+      <w:r>
+        <w:rPr>
+          <w:rFonts w:ascii="Courier New" w:hAnsi="Courier New" w:cs="Courier New"/>
+          <w:b/>
+          <w:sz w:val="28"/>
+          <w:szCs w:val="28"/>
+        </w:rPr>
+        <w:t>git</w:t>
+      </w:r>
+      <w:proofErr w:type="spellEnd"/>
+      <w:proofErr w:type="gramEnd"/>
+      <w:r>
+        <w:rPr>
+          <w:rFonts w:ascii="Courier New" w:hAnsi="Courier New" w:cs="Courier New"/>
+          <w:b/>
+          <w:sz w:val="28"/>
+          <w:szCs w:val="28"/>
+        </w:rPr>
+        <w:t xml:space="preserve"> </w:t>
+      </w:r>
+      <w:proofErr w:type="spellStart"/>
+      <w:r>
+        <w:rPr>
+          <w:rFonts w:ascii="Courier New" w:hAnsi="Courier New" w:cs="Courier New"/>
+          <w:b/>
+          <w:sz w:val="28"/>
+          <w:szCs w:val="28"/>
+        </w:rPr>
+        <w:t>ta</w:t>
+      </w:r>
+      <w:r>
+        <w:rPr>
+          <w:rFonts w:ascii="Courier New" w:hAnsi="Courier New" w:cs="Courier New"/>
+          <w:b/>
+          <w:sz w:val="28"/>
+          <w:szCs w:val="28"/>
+        </w:rPr>
+        <w:t>g</w:t>
+      </w:r>
+      <w:proofErr w:type="spellEnd"/>
+      <w:r>
+        <w:rPr>
+          <w:rFonts w:ascii="Courier New" w:hAnsi="Courier New" w:cs="Courier New"/>
+          <w:b/>
+          <w:sz w:val="28"/>
+          <w:szCs w:val="28"/>
+        </w:rPr>
+        <w:t xml:space="preserve"> –d &lt;nombre del etiqueta&gt;</w:t>
+      </w:r>
+      <w:r>
+        <w:rPr>
+          <w:rFonts w:ascii="Courier New" w:hAnsi="Courier New" w:cs="Courier New"/>
+          <w:b/>
+          <w:sz w:val="28"/>
+          <w:szCs w:val="28"/>
+        </w:rPr>
+        <w:t xml:space="preserve"> : </w:t>
+      </w:r>
+      <w:r>
+        <w:rPr>
+          <w:rFonts w:ascii="Courier New" w:hAnsi="Courier New" w:cs="Courier New"/>
+          <w:sz w:val="28"/>
+          <w:szCs w:val="28"/>
+        </w:rPr>
+        <w:t>elimina, borra una etiqueta</w:t>
+      </w:r>
+    </w:p>
+    <w:p>
+      <w:pPr>
+        <w:jc w:val="center"/>
+        <w:rPr>
+          <w:rFonts w:ascii="Courier New" w:hAnsi="Courier New" w:cs="Courier New"/>
+          <w:b/>
+          <w:sz w:val="28"/>
+          <w:szCs w:val="28"/>
+        </w:rPr>
+      </w:pPr>
+      <w:proofErr w:type="spellStart"/>
+      <w:r>
+        <w:rPr>
+          <w:rFonts w:ascii="Courier New" w:hAnsi="Courier New" w:cs="Courier New"/>
+          <w:b/>
+          <w:sz w:val="28"/>
+          <w:szCs w:val="28"/>
+        </w:rPr>
+        <w:t>Tag</w:t>
+      </w:r>
+      <w:proofErr w:type="spellEnd"/>
+      <w:r>
+        <w:rPr>
+          <w:rFonts w:ascii="Courier New" w:hAnsi="Courier New" w:cs="Courier New"/>
+          <w:b/>
+          <w:sz w:val="28"/>
+          <w:szCs w:val="28"/>
+        </w:rPr>
+        <w:t xml:space="preserve"> </w:t>
+      </w:r>
+      <w:r>
+        <w:rPr>
+          <w:rFonts w:ascii="Courier New" w:hAnsi="Courier New" w:cs="Courier New"/>
+          <w:b/>
+          <w:sz w:val="28"/>
+          <w:szCs w:val="28"/>
+        </w:rPr>
+        <w:t xml:space="preserve">anotadas </w:t>
+      </w:r>
+      <w:r>
+        <w:rPr>
+          <w:rFonts w:ascii="Courier New" w:hAnsi="Courier New" w:cs="Courier New"/>
+          <w:b/>
+          <w:sz w:val="28"/>
+          <w:szCs w:val="28"/>
+        </w:rPr>
+        <w:t>compuestos</w:t>
+      </w:r>
+    </w:p>
+    <w:p>
+      <w:pPr>
+        <w:jc w:val="both"/>
+        <w:rPr>
+          <w:rFonts w:ascii="Courier New" w:hAnsi="Courier New" w:cs="Courier New"/>
+          <w:sz w:val="28"/>
+          <w:szCs w:val="28"/>
+        </w:rPr>
+      </w:pPr>
+      <w:r>
+        <w:rPr>
+          <w:rFonts w:ascii="Courier New" w:hAnsi="Courier New" w:cs="Courier New"/>
+          <w:b/>
+          <w:sz w:val="28"/>
+          <w:szCs w:val="28"/>
+        </w:rPr>
+        <w:t xml:space="preserve">$ </w:t>
+      </w:r>
+      <w:proofErr w:type="spellStart"/>
+      <w:proofErr w:type="gramStart"/>
+      <w:r>
+        <w:rPr>
+          <w:rFonts w:ascii="Courier New" w:hAnsi="Courier New" w:cs="Courier New"/>
+          <w:b/>
+          <w:sz w:val="28"/>
+          <w:szCs w:val="28"/>
+        </w:rPr>
+        <w:t>git</w:t>
+      </w:r>
+      <w:proofErr w:type="spellEnd"/>
+      <w:proofErr w:type="gramEnd"/>
+      <w:r>
+        <w:rPr>
+          <w:rFonts w:ascii="Courier New" w:hAnsi="Courier New" w:cs="Courier New"/>
+          <w:b/>
+          <w:sz w:val="28"/>
+          <w:szCs w:val="28"/>
+        </w:rPr>
+        <w:t xml:space="preserve"> </w:t>
+      </w:r>
+      <w:proofErr w:type="spellStart"/>
+      <w:r>
+        <w:rPr>
+          <w:rFonts w:ascii="Courier New" w:hAnsi="Courier New" w:cs="Courier New"/>
+          <w:b/>
+          <w:sz w:val="28"/>
+          <w:szCs w:val="28"/>
+        </w:rPr>
+        <w:t>tag</w:t>
+      </w:r>
+      <w:proofErr w:type="spellEnd"/>
+      <w:r>
+        <w:rPr>
+          <w:rFonts w:ascii="Courier New" w:hAnsi="Courier New" w:cs="Courier New"/>
+          <w:b/>
+          <w:sz w:val="28"/>
+          <w:szCs w:val="28"/>
+        </w:rPr>
+        <w:t xml:space="preserve"> –a &lt;nombre de la etiqueta&gt; : </w:t>
+      </w:r>
+      <w:r>
+        <w:rPr>
+          <w:rFonts w:ascii="Courier New" w:hAnsi="Courier New" w:cs="Courier New"/>
+          <w:sz w:val="28"/>
+          <w:szCs w:val="28"/>
+        </w:rPr>
+        <w:t>crea una etiqueta anotada con el subcomando –a</w:t>
+      </w:r>
+    </w:p>
+    <w:p>
+      <w:pPr>
+        <w:jc w:val="both"/>
+        <w:rPr>
+          <w:rFonts w:ascii="Courier New" w:hAnsi="Courier New" w:cs="Courier New"/>
+          <w:sz w:val="28"/>
+          <w:szCs w:val="28"/>
+        </w:rPr>
+      </w:pPr>
+      <w:r>
+        <w:rPr>
+          <w:rFonts w:ascii="Courier New" w:hAnsi="Courier New" w:cs="Courier New"/>
+          <w:b/>
+          <w:sz w:val="28"/>
+          <w:szCs w:val="28"/>
+        </w:rPr>
+        <w:t xml:space="preserve">$ </w:t>
+      </w:r>
+      <w:proofErr w:type="spellStart"/>
+      <w:proofErr w:type="gramStart"/>
+      <w:r>
+        <w:rPr>
+          <w:rFonts w:ascii="Courier New" w:hAnsi="Courier New" w:cs="Courier New"/>
+          <w:b/>
+          <w:sz w:val="28"/>
+          <w:szCs w:val="28"/>
+        </w:rPr>
+        <w:t>git</w:t>
+      </w:r>
+      <w:proofErr w:type="spellEnd"/>
+      <w:proofErr w:type="gramEnd"/>
+      <w:r>
+        <w:rPr>
+          <w:rFonts w:ascii="Courier New" w:hAnsi="Courier New" w:cs="Courier New"/>
+          <w:b/>
+          <w:sz w:val="28"/>
+          <w:szCs w:val="28"/>
+        </w:rPr>
+        <w:t xml:space="preserve"> show &lt;nombre de la etiqueta&gt; :</w:t>
+      </w:r>
+      <w:r>
+        <w:rPr>
+          <w:rFonts w:ascii="Courier New" w:hAnsi="Courier New" w:cs="Courier New"/>
+          <w:sz w:val="28"/>
+          <w:szCs w:val="28"/>
+        </w:rPr>
+        <w:t xml:space="preserve"> muestra toda la información del </w:t>
+      </w:r>
+      <w:proofErr w:type="spellStart"/>
+      <w:r>
+        <w:rPr>
+          <w:rFonts w:ascii="Courier New" w:hAnsi="Courier New" w:cs="Courier New"/>
+          <w:sz w:val="28"/>
+          <w:szCs w:val="28"/>
+        </w:rPr>
+        <w:t>tag</w:t>
+      </w:r>
+      <w:proofErr w:type="spellEnd"/>
+      <w:r>
+        <w:rPr>
+          <w:rFonts w:ascii="Courier New" w:hAnsi="Courier New" w:cs="Courier New"/>
+          <w:sz w:val="28"/>
+          <w:szCs w:val="28"/>
+        </w:rPr>
+        <w:t xml:space="preserve"> o etiqueta </w:t>
+      </w:r>
+    </w:p>
+    <w:p>
+      <w:pPr>
+        <w:jc w:val="both"/>
+        <w:rPr>
+          <w:rFonts w:ascii="Courier New" w:hAnsi="Courier New" w:cs="Courier New"/>
+          <w:sz w:val="28"/>
+          <w:szCs w:val="28"/>
+        </w:rPr>
+      </w:pPr>
+    </w:p>
+    <w:p>
+      <w:pPr>
+        <w:jc w:val="both"/>
+        <w:rPr>
+          <w:rFonts w:ascii="Courier New" w:hAnsi="Courier New" w:cs="Courier New"/>
+          <w:sz w:val="28"/>
+          <w:szCs w:val="28"/>
+        </w:rPr>
+      </w:pPr>
+      <w:r>
+        <w:rPr>
+          <w:rFonts w:ascii="Courier New" w:hAnsi="Courier New" w:cs="Courier New"/>
+          <w:b/>
+          <w:sz w:val="28"/>
+          <w:szCs w:val="28"/>
+        </w:rPr>
+        <w:t xml:space="preserve">$ </w:t>
+      </w:r>
+      <w:proofErr w:type="spellStart"/>
+      <w:proofErr w:type="gramStart"/>
+      <w:r>
+        <w:rPr>
+          <w:rFonts w:ascii="Courier New" w:hAnsi="Courier New" w:cs="Courier New"/>
+          <w:b/>
+          <w:sz w:val="28"/>
+          <w:szCs w:val="28"/>
+        </w:rPr>
+        <w:t>git</w:t>
+      </w:r>
+      <w:proofErr w:type="spellEnd"/>
+      <w:proofErr w:type="gramEnd"/>
+      <w:r>
+        <w:rPr>
+          <w:rFonts w:ascii="Courier New" w:hAnsi="Courier New" w:cs="Courier New"/>
+          <w:b/>
+          <w:sz w:val="28"/>
+          <w:szCs w:val="28"/>
+        </w:rPr>
+        <w:t xml:space="preserve"> </w:t>
+      </w:r>
+      <w:proofErr w:type="spellStart"/>
+      <w:r>
+        <w:rPr>
+          <w:rFonts w:ascii="Courier New" w:hAnsi="Courier New" w:cs="Courier New"/>
+          <w:b/>
+          <w:sz w:val="28"/>
+          <w:szCs w:val="28"/>
+        </w:rPr>
+        <w:t>stash</w:t>
+      </w:r>
+      <w:proofErr w:type="spellEnd"/>
+      <w:r>
+        <w:rPr>
+          <w:rFonts w:ascii="Courier New" w:hAnsi="Courier New" w:cs="Courier New"/>
           <w:sz w:val="28"/>
           <w:szCs w:val="28"/>
         </w:rPr>
@@ -5502,34 +5820,140 @@
       <w:r>
         <w:rPr>
           <w:rFonts w:ascii="Courier New" w:hAnsi="Courier New" w:cs="Courier New"/>
+          <w:sz w:val="28"/>
+          <w:szCs w:val="28"/>
+        </w:rPr>
+        <w:t xml:space="preserve"> permite guardar los archivos del índex antes de hacer un </w:t>
+      </w:r>
+      <w:proofErr w:type="spellStart"/>
+      <w:r>
+        <w:rPr>
+          <w:rFonts w:ascii="Courier New" w:hAnsi="Courier New" w:cs="Courier New"/>
+          <w:sz w:val="28"/>
+          <w:szCs w:val="28"/>
+        </w:rPr>
+        <w:t>commit</w:t>
+      </w:r>
+      <w:proofErr w:type="spellEnd"/>
+      <w:r>
+        <w:rPr>
+          <w:rFonts w:ascii="Courier New" w:hAnsi="Courier New" w:cs="Courier New"/>
+          <w:sz w:val="28"/>
+          <w:szCs w:val="28"/>
+        </w:rPr>
+        <w:t xml:space="preserve">, esto en caso que para el trabajo para hacer otro sin perder ni modificar los archivos de índex </w:t>
+      </w:r>
+    </w:p>
+    <w:p>
+      <w:pPr>
+        <w:jc w:val="both"/>
+        <w:rPr>
+          <w:rFonts w:ascii="Courier New" w:hAnsi="Courier New" w:cs="Courier New"/>
+          <w:sz w:val="28"/>
+          <w:szCs w:val="28"/>
+        </w:rPr>
+      </w:pPr>
+      <w:r>
+        <w:rPr>
+          <w:rFonts w:ascii="Courier New" w:hAnsi="Courier New" w:cs="Courier New"/>
+          <w:b/>
+          <w:sz w:val="28"/>
+          <w:szCs w:val="28"/>
+        </w:rPr>
+        <w:t xml:space="preserve">$ </w:t>
+      </w:r>
+      <w:proofErr w:type="spellStart"/>
+      <w:proofErr w:type="gramStart"/>
+      <w:r>
+        <w:rPr>
+          <w:rFonts w:ascii="Courier New" w:hAnsi="Courier New" w:cs="Courier New"/>
+          <w:b/>
+          <w:sz w:val="28"/>
+          <w:szCs w:val="28"/>
+        </w:rPr>
+        <w:t>git</w:t>
+      </w:r>
+      <w:proofErr w:type="spellEnd"/>
+      <w:proofErr w:type="gramEnd"/>
+      <w:r>
+        <w:rPr>
+          <w:rFonts w:ascii="Courier New" w:hAnsi="Courier New" w:cs="Courier New"/>
           <w:b/>
           <w:sz w:val="28"/>
           <w:szCs w:val="28"/>
         </w:rPr>
         <w:t xml:space="preserve"> </w:t>
       </w:r>
-      <w:r>
-        <w:rPr>
-          <w:rFonts w:ascii="Courier New" w:hAnsi="Courier New" w:cs="Courier New"/>
-          <w:sz w:val="28"/>
-          <w:szCs w:val="28"/>
-        </w:rPr>
-        <w:t xml:space="preserve">crea una etiqueta en un determinado </w:t>
-      </w:r>
-      <w:proofErr w:type="spellStart"/>
-      <w:r>
-        <w:rPr>
-          <w:rFonts w:ascii="Courier New" w:hAnsi="Courier New" w:cs="Courier New"/>
-          <w:sz w:val="28"/>
-          <w:szCs w:val="28"/>
-        </w:rPr>
-        <w:t>commit</w:t>
-      </w:r>
-      <w:proofErr w:type="spellEnd"/>
-    </w:p>
-    <w:p>
-      <w:pPr>
-        <w:ind w:firstLine="708"/>
+      <w:proofErr w:type="spellStart"/>
+      <w:r>
+        <w:rPr>
+          <w:rFonts w:ascii="Courier New" w:hAnsi="Courier New" w:cs="Courier New"/>
+          <w:b/>
+          <w:sz w:val="28"/>
+          <w:szCs w:val="28"/>
+        </w:rPr>
+        <w:t>stash</w:t>
+      </w:r>
+      <w:proofErr w:type="spellEnd"/>
+      <w:r>
+        <w:rPr>
+          <w:rFonts w:ascii="Courier New" w:hAnsi="Courier New" w:cs="Courier New"/>
+          <w:b/>
+          <w:sz w:val="28"/>
+          <w:szCs w:val="28"/>
+        </w:rPr>
+        <w:t xml:space="preserve"> </w:t>
+      </w:r>
+      <w:proofErr w:type="spellStart"/>
+      <w:r>
+        <w:rPr>
+          <w:rFonts w:ascii="Courier New" w:hAnsi="Courier New" w:cs="Courier New"/>
+          <w:b/>
+          <w:sz w:val="28"/>
+          <w:szCs w:val="28"/>
+        </w:rPr>
+        <w:t>list</w:t>
+      </w:r>
+      <w:proofErr w:type="spellEnd"/>
+      <w:r>
+        <w:rPr>
+          <w:rFonts w:ascii="Courier New" w:hAnsi="Courier New" w:cs="Courier New"/>
+          <w:b/>
+          <w:sz w:val="28"/>
+          <w:szCs w:val="28"/>
+        </w:rPr>
+        <w:t xml:space="preserve"> :</w:t>
+      </w:r>
+      <w:r>
+        <w:rPr>
+          <w:rFonts w:ascii="Courier New" w:hAnsi="Courier New" w:cs="Courier New"/>
+          <w:sz w:val="28"/>
+          <w:szCs w:val="28"/>
+        </w:rPr>
+        <w:t xml:space="preserve"> muestra todos los </w:t>
+      </w:r>
+      <w:proofErr w:type="spellStart"/>
+      <w:r>
+        <w:rPr>
+          <w:rFonts w:ascii="Courier New" w:hAnsi="Courier New" w:cs="Courier New"/>
+          <w:sz w:val="28"/>
+          <w:szCs w:val="28"/>
+        </w:rPr>
+        <w:t>stash</w:t>
+      </w:r>
+      <w:proofErr w:type="spellEnd"/>
+      <w:r>
+        <w:rPr>
+          <w:rFonts w:ascii="Courier New" w:hAnsi="Courier New" w:cs="Courier New"/>
+          <w:sz w:val="28"/>
+          <w:szCs w:val="28"/>
+        </w:rPr>
+        <w:t xml:space="preserve"> realizados, todo lo guardado</w:t>
+      </w:r>
+    </w:p>
+    <w:p>
+      <w:pPr>
+        <w:jc w:val="both"/>
         <w:rPr>
           <w:rFonts w:ascii="Courier New" w:hAnsi="Courier New" w:cs="Courier New"/>
           <w:sz w:val="28"/>
@@ -5575,27 +5999,118 @@
           <w:sz w:val="28"/>
           <w:szCs w:val="28"/>
         </w:rPr>
-        <w:t>ta</w:t>
-      </w:r>
-      <w:r>
-        <w:rPr>
-          <w:rFonts w:ascii="Courier New" w:hAnsi="Courier New" w:cs="Courier New"/>
-          <w:b/>
-          <w:sz w:val="28"/>
-          <w:szCs w:val="28"/>
-        </w:rPr>
-        <w:t>g</w:t>
-      </w:r>
-      <w:proofErr w:type="spellEnd"/>
-      <w:r>
-        <w:rPr>
-          <w:rFonts w:ascii="Courier New" w:hAnsi="Courier New" w:cs="Courier New"/>
-          <w:b/>
-          <w:sz w:val="28"/>
-          <w:szCs w:val="28"/>
-        </w:rPr>
-        <w:t xml:space="preserve"> –d &lt;nombre del etiqueta&gt;</w:t>
-      </w:r>
+        <w:t>stash</w:t>
+      </w:r>
+      <w:proofErr w:type="spellEnd"/>
+      <w:r>
+        <w:rPr>
+          <w:rFonts w:ascii="Courier New" w:hAnsi="Courier New" w:cs="Courier New"/>
+          <w:b/>
+          <w:sz w:val="28"/>
+          <w:szCs w:val="28"/>
+        </w:rPr>
+        <w:t xml:space="preserve"> </w:t>
+      </w:r>
+      <w:proofErr w:type="spellStart"/>
+      <w:r>
+        <w:rPr>
+          <w:rFonts w:ascii="Courier New" w:hAnsi="Courier New" w:cs="Courier New"/>
+          <w:b/>
+          <w:sz w:val="28"/>
+          <w:szCs w:val="28"/>
+        </w:rPr>
+        <w:t>apply</w:t>
+      </w:r>
+      <w:proofErr w:type="spellEnd"/>
+      <w:r>
+        <w:rPr>
+          <w:rFonts w:ascii="Courier New" w:hAnsi="Courier New" w:cs="Courier New"/>
+          <w:b/>
+          <w:sz w:val="28"/>
+          <w:szCs w:val="28"/>
+        </w:rPr>
+        <w:t xml:space="preserve"> :</w:t>
+      </w:r>
+      <w:r>
+        <w:rPr>
+          <w:rFonts w:ascii="Courier New" w:hAnsi="Courier New" w:cs="Courier New"/>
+          <w:sz w:val="28"/>
+          <w:szCs w:val="28"/>
+        </w:rPr>
+        <w:t xml:space="preserve"> aplicar o recupera los cambios anterior guardados</w:t>
+      </w:r>
+    </w:p>
+    <w:p>
+      <w:pPr>
+        <w:jc w:val="both"/>
+        <w:rPr>
+          <w:rFonts w:ascii="Courier New" w:hAnsi="Courier New" w:cs="Courier New"/>
+          <w:sz w:val="28"/>
+          <w:szCs w:val="28"/>
+        </w:rPr>
+      </w:pPr>
+      <w:r>
+        <w:rPr>
+          <w:rFonts w:ascii="Courier New" w:hAnsi="Courier New" w:cs="Courier New"/>
+          <w:b/>
+          <w:sz w:val="28"/>
+          <w:szCs w:val="28"/>
+        </w:rPr>
+        <w:t xml:space="preserve">$ </w:t>
+      </w:r>
+      <w:proofErr w:type="spellStart"/>
+      <w:proofErr w:type="gramStart"/>
+      <w:r>
+        <w:rPr>
+          <w:rFonts w:ascii="Courier New" w:hAnsi="Courier New" w:cs="Courier New"/>
+          <w:b/>
+          <w:sz w:val="28"/>
+          <w:szCs w:val="28"/>
+        </w:rPr>
+        <w:t>git</w:t>
+      </w:r>
+      <w:proofErr w:type="spellEnd"/>
+      <w:proofErr w:type="gramEnd"/>
+      <w:r>
+        <w:rPr>
+          <w:rFonts w:ascii="Courier New" w:hAnsi="Courier New" w:cs="Courier New"/>
+          <w:b/>
+          <w:sz w:val="28"/>
+          <w:szCs w:val="28"/>
+        </w:rPr>
+        <w:t xml:space="preserve"> </w:t>
+      </w:r>
+      <w:proofErr w:type="spellStart"/>
+      <w:r>
+        <w:rPr>
+          <w:rFonts w:ascii="Courier New" w:hAnsi="Courier New" w:cs="Courier New"/>
+          <w:b/>
+          <w:sz w:val="28"/>
+          <w:szCs w:val="28"/>
+        </w:rPr>
+        <w:t>stash</w:t>
+      </w:r>
+      <w:proofErr w:type="spellEnd"/>
+      <w:r>
+        <w:rPr>
+          <w:rFonts w:ascii="Courier New" w:hAnsi="Courier New" w:cs="Courier New"/>
+          <w:b/>
+          <w:sz w:val="28"/>
+          <w:szCs w:val="28"/>
+        </w:rPr>
+        <w:t xml:space="preserve"> </w:t>
+      </w:r>
+      <w:proofErr w:type="spellStart"/>
+      <w:r>
+        <w:rPr>
+          <w:rFonts w:ascii="Courier New" w:hAnsi="Courier New" w:cs="Courier New"/>
+          <w:b/>
+          <w:sz w:val="28"/>
+          <w:szCs w:val="28"/>
+        </w:rPr>
+        <w:t>drop</w:t>
+      </w:r>
+      <w:proofErr w:type="spellEnd"/>
       <w:r>
         <w:rPr>
           <w:rFonts w:ascii="Courier New" w:hAnsi="Courier New" w:cs="Courier New"/>
@@ -5611,7 +6126,51 @@
           <w:sz w:val="28"/>
           <w:szCs w:val="28"/>
         </w:rPr>
-        <w:t>elimina, borra una etiqueta</w:t>
+        <w:t xml:space="preserve">elimina los </w:t>
+      </w:r>
+      <w:proofErr w:type="spellStart"/>
+      <w:r>
+        <w:rPr>
+          <w:rFonts w:ascii="Courier New" w:hAnsi="Courier New" w:cs="Courier New"/>
+          <w:sz w:val="28"/>
+          <w:szCs w:val="28"/>
+        </w:rPr>
+        <w:t>stash</w:t>
+      </w:r>
+      <w:proofErr w:type="spellEnd"/>
+      <w:r>
+        <w:rPr>
+          <w:rFonts w:ascii="Courier New" w:hAnsi="Courier New" w:cs="Courier New"/>
+          <w:sz w:val="28"/>
+          <w:szCs w:val="28"/>
+        </w:rPr>
+        <w:t xml:space="preserve"> guardados </w:t>
+      </w:r>
+      <w:r>
+        <w:rPr>
+          <w:rFonts w:ascii="Courier New" w:hAnsi="Courier New" w:cs="Courier New"/>
+          <w:sz w:val="28"/>
+          <w:szCs w:val="28"/>
+        </w:rPr>
+        <w:t xml:space="preserve">del ultimo al primer </w:t>
+      </w:r>
+      <w:proofErr w:type="spellStart"/>
+      <w:r>
+        <w:rPr>
+          <w:rFonts w:ascii="Courier New" w:hAnsi="Courier New" w:cs="Courier New"/>
+          <w:sz w:val="28"/>
+          <w:szCs w:val="28"/>
+        </w:rPr>
+        <w:t>stash</w:t>
+      </w:r>
+      <w:proofErr w:type="spellEnd"/>
+      <w:r>
+        <w:rPr>
+          <w:rFonts w:ascii="Courier New" w:hAnsi="Courier New" w:cs="Courier New"/>
+          <w:sz w:val="28"/>
+          <w:szCs w:val="28"/>
+        </w:rPr>
+        <w:t xml:space="preserve"> guardado</w:t>
       </w:r>
     </w:p>
     <w:p>
@@ -5619,20 +6178,28 @@
         <w:jc w:val="center"/>
         <w:rPr>
           <w:rFonts w:ascii="Courier New" w:hAnsi="Courier New" w:cs="Courier New"/>
-          <w:b/>
-          <w:sz w:val="28"/>
-          <w:szCs w:val="28"/>
-        </w:rPr>
-      </w:pPr>
-      <w:proofErr w:type="spellStart"/>
-      <w:r>
-        <w:rPr>
-          <w:rFonts w:ascii="Courier New" w:hAnsi="Courier New" w:cs="Courier New"/>
-          <w:b/>
-          <w:sz w:val="28"/>
-          <w:szCs w:val="28"/>
-        </w:rPr>
-        <w:t>Tag</w:t>
+          <w:sz w:val="28"/>
+          <w:szCs w:val="28"/>
+        </w:rPr>
+      </w:pPr>
+      <w:r>
+        <w:rPr>
+          <w:rFonts w:ascii="Courier New" w:hAnsi="Courier New" w:cs="Courier New"/>
+          <w:b/>
+          <w:sz w:val="28"/>
+          <w:szCs w:val="28"/>
+        </w:rPr>
+        <w:t xml:space="preserve">$ </w:t>
+      </w:r>
+      <w:proofErr w:type="spellStart"/>
+      <w:r>
+        <w:rPr>
+          <w:rFonts w:ascii="Courier New" w:hAnsi="Courier New" w:cs="Courier New"/>
+          <w:b/>
+          <w:sz w:val="28"/>
+          <w:szCs w:val="28"/>
+        </w:rPr>
+        <w:t>git</w:t>
       </w:r>
       <w:proofErr w:type="spellEnd"/>
       <w:r>
@@ -5644,56 +6211,17 @@
         </w:rPr>
         <w:t xml:space="preserve"> </w:t>
       </w:r>
-      <w:r>
-        <w:rPr>
-          <w:rFonts w:ascii="Courier New" w:hAnsi="Courier New" w:cs="Courier New"/>
-          <w:b/>
-          <w:sz w:val="28"/>
-          <w:szCs w:val="28"/>
-        </w:rPr>
-        <w:t xml:space="preserve">anotadas </w:t>
-      </w:r>
-      <w:r>
-        <w:rPr>
-          <w:rFonts w:ascii="Courier New" w:hAnsi="Courier New" w:cs="Courier New"/>
-          <w:b/>
-          <w:sz w:val="28"/>
-          <w:szCs w:val="28"/>
-        </w:rPr>
-        <w:t>compuestos</w:t>
-      </w:r>
-    </w:p>
-    <w:p>
-      <w:pPr>
-        <w:jc w:val="both"/>
-        <w:rPr>
-          <w:rFonts w:ascii="Courier New" w:hAnsi="Courier New" w:cs="Courier New"/>
-          <w:sz w:val="28"/>
-          <w:szCs w:val="28"/>
-        </w:rPr>
-      </w:pPr>
-      <w:r>
-        <w:rPr>
-          <w:rFonts w:ascii="Courier New" w:hAnsi="Courier New" w:cs="Courier New"/>
-          <w:b/>
-          <w:sz w:val="28"/>
-          <w:szCs w:val="28"/>
-        </w:rPr>
-        <w:t xml:space="preserve">$ </w:t>
-      </w:r>
-      <w:proofErr w:type="spellStart"/>
-      <w:proofErr w:type="gramStart"/>
-      <w:r>
-        <w:rPr>
-          <w:rFonts w:ascii="Courier New" w:hAnsi="Courier New" w:cs="Courier New"/>
-          <w:b/>
-          <w:sz w:val="28"/>
-          <w:szCs w:val="28"/>
-        </w:rPr>
-        <w:t>git</w:t>
-      </w:r>
-      <w:proofErr w:type="spellEnd"/>
-      <w:proofErr w:type="gramEnd"/>
+      <w:proofErr w:type="spellStart"/>
+      <w:r>
+        <w:rPr>
+          <w:rFonts w:ascii="Courier New" w:hAnsi="Courier New" w:cs="Courier New"/>
+          <w:b/>
+          <w:sz w:val="28"/>
+          <w:szCs w:val="28"/>
+        </w:rPr>
+        <w:t>stash</w:t>
+      </w:r>
+      <w:proofErr w:type="spellEnd"/>
       <w:r>
         <w:rPr>
           <w:rFonts w:ascii="Courier New" w:hAnsi="Courier New" w:cs="Courier New"/>
@@ -5703,705 +6231,160 @@
         </w:rPr>
         <w:t xml:space="preserve"> </w:t>
       </w:r>
-      <w:proofErr w:type="spellStart"/>
-      <w:r>
-        <w:rPr>
-          <w:rFonts w:ascii="Courier New" w:hAnsi="Courier New" w:cs="Courier New"/>
-          <w:b/>
-          <w:sz w:val="28"/>
-          <w:szCs w:val="28"/>
-        </w:rPr>
-        <w:t>tag</w:t>
-      </w:r>
-      <w:proofErr w:type="spellEnd"/>
-      <w:r>
-        <w:rPr>
-          <w:rFonts w:ascii="Courier New" w:hAnsi="Courier New" w:cs="Courier New"/>
-          <w:b/>
-          <w:sz w:val="28"/>
-          <w:szCs w:val="28"/>
-        </w:rPr>
-        <w:t xml:space="preserve"> –a &lt;nombre de la etiqueta&gt; : </w:t>
-      </w:r>
-      <w:r>
-        <w:rPr>
-          <w:rFonts w:ascii="Courier New" w:hAnsi="Courier New" w:cs="Courier New"/>
-          <w:sz w:val="28"/>
-          <w:szCs w:val="28"/>
-        </w:rPr>
-        <w:t>crea una etiqueta anotada con el subcomando –a</w:t>
-      </w:r>
-    </w:p>
-    <w:p>
-      <w:pPr>
-        <w:jc w:val="both"/>
-        <w:rPr>
-          <w:rFonts w:ascii="Courier New" w:hAnsi="Courier New" w:cs="Courier New"/>
-          <w:sz w:val="28"/>
-          <w:szCs w:val="28"/>
-        </w:rPr>
-      </w:pPr>
-      <w:r>
-        <w:rPr>
-          <w:rFonts w:ascii="Courier New" w:hAnsi="Courier New" w:cs="Courier New"/>
-          <w:b/>
-          <w:sz w:val="28"/>
-          <w:szCs w:val="28"/>
-        </w:rPr>
-        <w:t xml:space="preserve">$ </w:t>
-      </w:r>
-      <w:proofErr w:type="spellStart"/>
-      <w:proofErr w:type="gramStart"/>
-      <w:r>
-        <w:rPr>
-          <w:rFonts w:ascii="Courier New" w:hAnsi="Courier New" w:cs="Courier New"/>
-          <w:b/>
-          <w:sz w:val="28"/>
-          <w:szCs w:val="28"/>
-        </w:rPr>
-        <w:t>git</w:t>
-      </w:r>
-      <w:proofErr w:type="spellEnd"/>
-      <w:proofErr w:type="gramEnd"/>
-      <w:r>
-        <w:rPr>
-          <w:rFonts w:ascii="Courier New" w:hAnsi="Courier New" w:cs="Courier New"/>
-          <w:b/>
-          <w:sz w:val="28"/>
-          <w:szCs w:val="28"/>
-        </w:rPr>
-        <w:t xml:space="preserve"> show &lt;nombre de la etiqueta&gt; :</w:t>
-      </w:r>
-      <w:r>
-        <w:rPr>
-          <w:rFonts w:ascii="Courier New" w:hAnsi="Courier New" w:cs="Courier New"/>
-          <w:sz w:val="28"/>
-          <w:szCs w:val="28"/>
-        </w:rPr>
-        <w:t xml:space="preserve"> muestra toda la información del </w:t>
-      </w:r>
-      <w:proofErr w:type="spellStart"/>
-      <w:r>
-        <w:rPr>
-          <w:rFonts w:ascii="Courier New" w:hAnsi="Courier New" w:cs="Courier New"/>
-          <w:sz w:val="28"/>
-          <w:szCs w:val="28"/>
-        </w:rPr>
-        <w:t>tag</w:t>
-      </w:r>
-      <w:proofErr w:type="spellEnd"/>
-      <w:r>
-        <w:rPr>
-          <w:rFonts w:ascii="Courier New" w:hAnsi="Courier New" w:cs="Courier New"/>
-          <w:sz w:val="28"/>
-          <w:szCs w:val="28"/>
-        </w:rPr>
-        <w:t xml:space="preserve"> o etiqueta </w:t>
-      </w:r>
-    </w:p>
-    <w:p>
-      <w:pPr>
-        <w:jc w:val="both"/>
-        <w:rPr>
-          <w:rFonts w:ascii="Courier New" w:hAnsi="Courier New" w:cs="Courier New"/>
-          <w:sz w:val="28"/>
-          <w:szCs w:val="28"/>
-        </w:rPr>
-      </w:pPr>
-    </w:p>
-    <w:p>
-      <w:pPr>
-        <w:jc w:val="both"/>
-        <w:rPr>
-          <w:rFonts w:ascii="Courier New" w:hAnsi="Courier New" w:cs="Courier New"/>
-          <w:sz w:val="28"/>
-          <w:szCs w:val="28"/>
-        </w:rPr>
-      </w:pPr>
-      <w:r>
-        <w:rPr>
-          <w:rFonts w:ascii="Courier New" w:hAnsi="Courier New" w:cs="Courier New"/>
-          <w:b/>
-          <w:sz w:val="28"/>
-          <w:szCs w:val="28"/>
-        </w:rPr>
-        <w:t xml:space="preserve">$ </w:t>
-      </w:r>
-      <w:proofErr w:type="spellStart"/>
-      <w:proofErr w:type="gramStart"/>
-      <w:r>
-        <w:rPr>
-          <w:rFonts w:ascii="Courier New" w:hAnsi="Courier New" w:cs="Courier New"/>
-          <w:b/>
-          <w:sz w:val="28"/>
-          <w:szCs w:val="28"/>
-        </w:rPr>
-        <w:t>git</w:t>
-      </w:r>
-      <w:proofErr w:type="spellEnd"/>
-      <w:proofErr w:type="gramEnd"/>
-      <w:r>
-        <w:rPr>
-          <w:rFonts w:ascii="Courier New" w:hAnsi="Courier New" w:cs="Courier New"/>
-          <w:b/>
-          <w:sz w:val="28"/>
-          <w:szCs w:val="28"/>
-        </w:rPr>
-        <w:t xml:space="preserve"> </w:t>
-      </w:r>
-      <w:proofErr w:type="spellStart"/>
-      <w:r>
-        <w:rPr>
-          <w:rFonts w:ascii="Courier New" w:hAnsi="Courier New" w:cs="Courier New"/>
-          <w:b/>
-          <w:sz w:val="28"/>
-          <w:szCs w:val="28"/>
-        </w:rPr>
-        <w:t>stash</w:t>
-      </w:r>
-      <w:proofErr w:type="spellEnd"/>
-      <w:r>
-        <w:rPr>
-          <w:rFonts w:ascii="Courier New" w:hAnsi="Courier New" w:cs="Courier New"/>
-          <w:sz w:val="28"/>
-          <w:szCs w:val="28"/>
-        </w:rPr>
-        <w:t xml:space="preserve"> :</w:t>
-      </w:r>
-      <w:r>
-        <w:rPr>
-          <w:rFonts w:ascii="Courier New" w:hAnsi="Courier New" w:cs="Courier New"/>
-          <w:sz w:val="28"/>
-          <w:szCs w:val="28"/>
-        </w:rPr>
-        <w:t xml:space="preserve"> permite guardar los archivos del índex antes de hacer un </w:t>
-      </w:r>
-      <w:proofErr w:type="spellStart"/>
-      <w:r>
-        <w:rPr>
-          <w:rFonts w:ascii="Courier New" w:hAnsi="Courier New" w:cs="Courier New"/>
-          <w:sz w:val="28"/>
-          <w:szCs w:val="28"/>
-        </w:rPr>
-        <w:t>commit</w:t>
-      </w:r>
-      <w:proofErr w:type="spellEnd"/>
-      <w:r>
-        <w:rPr>
-          <w:rFonts w:ascii="Courier New" w:hAnsi="Courier New" w:cs="Courier New"/>
-          <w:sz w:val="28"/>
-          <w:szCs w:val="28"/>
-        </w:rPr>
-        <w:t xml:space="preserve">, esto en caso que para el trabajo para hacer otro sin perder ni modificar los archivos de índex </w:t>
-      </w:r>
-    </w:p>
-    <w:p>
-      <w:pPr>
-        <w:jc w:val="both"/>
-        <w:rPr>
-          <w:rFonts w:ascii="Courier New" w:hAnsi="Courier New" w:cs="Courier New"/>
-          <w:sz w:val="28"/>
-          <w:szCs w:val="28"/>
-        </w:rPr>
-      </w:pPr>
-      <w:r>
-        <w:rPr>
-          <w:rFonts w:ascii="Courier New" w:hAnsi="Courier New" w:cs="Courier New"/>
-          <w:b/>
-          <w:sz w:val="28"/>
-          <w:szCs w:val="28"/>
-        </w:rPr>
-        <w:t xml:space="preserve">$ </w:t>
-      </w:r>
-      <w:proofErr w:type="spellStart"/>
-      <w:proofErr w:type="gramStart"/>
-      <w:r>
-        <w:rPr>
-          <w:rFonts w:ascii="Courier New" w:hAnsi="Courier New" w:cs="Courier New"/>
-          <w:b/>
-          <w:sz w:val="28"/>
-          <w:szCs w:val="28"/>
-        </w:rPr>
-        <w:t>git</w:t>
-      </w:r>
-      <w:proofErr w:type="spellEnd"/>
-      <w:proofErr w:type="gramEnd"/>
-      <w:r>
-        <w:rPr>
-          <w:rFonts w:ascii="Courier New" w:hAnsi="Courier New" w:cs="Courier New"/>
-          <w:b/>
-          <w:sz w:val="28"/>
-          <w:szCs w:val="28"/>
-        </w:rPr>
-        <w:t xml:space="preserve"> </w:t>
-      </w:r>
-      <w:proofErr w:type="spellStart"/>
-      <w:r>
-        <w:rPr>
-          <w:rFonts w:ascii="Courier New" w:hAnsi="Courier New" w:cs="Courier New"/>
-          <w:b/>
-          <w:sz w:val="28"/>
-          <w:szCs w:val="28"/>
-        </w:rPr>
-        <w:t>stash</w:t>
-      </w:r>
-      <w:proofErr w:type="spellEnd"/>
-      <w:r>
-        <w:rPr>
-          <w:rFonts w:ascii="Courier New" w:hAnsi="Courier New" w:cs="Courier New"/>
-          <w:b/>
-          <w:sz w:val="28"/>
-          <w:szCs w:val="28"/>
-        </w:rPr>
-        <w:t xml:space="preserve"> </w:t>
-      </w:r>
-      <w:proofErr w:type="spellStart"/>
-      <w:r>
-        <w:rPr>
-          <w:rFonts w:ascii="Courier New" w:hAnsi="Courier New" w:cs="Courier New"/>
-          <w:b/>
-          <w:sz w:val="28"/>
-          <w:szCs w:val="28"/>
-        </w:rPr>
-        <w:t>list</w:t>
-      </w:r>
-      <w:proofErr w:type="spellEnd"/>
-      <w:r>
-        <w:rPr>
-          <w:rFonts w:ascii="Courier New" w:hAnsi="Courier New" w:cs="Courier New"/>
-          <w:b/>
-          <w:sz w:val="28"/>
-          <w:szCs w:val="28"/>
-        </w:rPr>
-        <w:t xml:space="preserve"> :</w:t>
-      </w:r>
-      <w:r>
-        <w:rPr>
-          <w:rFonts w:ascii="Courier New" w:hAnsi="Courier New" w:cs="Courier New"/>
-          <w:sz w:val="28"/>
-          <w:szCs w:val="28"/>
-        </w:rPr>
-        <w:t xml:space="preserve"> muestra todos los </w:t>
-      </w:r>
-      <w:proofErr w:type="spellStart"/>
-      <w:r>
-        <w:rPr>
-          <w:rFonts w:ascii="Courier New" w:hAnsi="Courier New" w:cs="Courier New"/>
-          <w:sz w:val="28"/>
-          <w:szCs w:val="28"/>
-        </w:rPr>
-        <w:t>stash</w:t>
-      </w:r>
-      <w:proofErr w:type="spellEnd"/>
-      <w:r>
-        <w:rPr>
-          <w:rFonts w:ascii="Courier New" w:hAnsi="Courier New" w:cs="Courier New"/>
-          <w:sz w:val="28"/>
-          <w:szCs w:val="28"/>
-        </w:rPr>
-        <w:t xml:space="preserve"> realizados, todo lo guardado</w:t>
-      </w:r>
-    </w:p>
-    <w:p>
-      <w:pPr>
-        <w:jc w:val="both"/>
-        <w:rPr>
-          <w:rFonts w:ascii="Courier New" w:hAnsi="Courier New" w:cs="Courier New"/>
-          <w:sz w:val="28"/>
-          <w:szCs w:val="28"/>
-        </w:rPr>
-      </w:pPr>
-      <w:r>
-        <w:rPr>
-          <w:rFonts w:ascii="Courier New" w:hAnsi="Courier New" w:cs="Courier New"/>
-          <w:b/>
-          <w:sz w:val="28"/>
-          <w:szCs w:val="28"/>
-        </w:rPr>
-        <w:t xml:space="preserve">$ </w:t>
-      </w:r>
-      <w:proofErr w:type="spellStart"/>
-      <w:proofErr w:type="gramStart"/>
-      <w:r>
-        <w:rPr>
-          <w:rFonts w:ascii="Courier New" w:hAnsi="Courier New" w:cs="Courier New"/>
-          <w:b/>
-          <w:sz w:val="28"/>
-          <w:szCs w:val="28"/>
-        </w:rPr>
-        <w:t>git</w:t>
-      </w:r>
-      <w:proofErr w:type="spellEnd"/>
-      <w:proofErr w:type="gramEnd"/>
-      <w:r>
-        <w:rPr>
-          <w:rFonts w:ascii="Courier New" w:hAnsi="Courier New" w:cs="Courier New"/>
-          <w:b/>
-          <w:sz w:val="28"/>
-          <w:szCs w:val="28"/>
-        </w:rPr>
-        <w:t xml:space="preserve"> </w:t>
-      </w:r>
-      <w:proofErr w:type="spellStart"/>
-      <w:r>
-        <w:rPr>
-          <w:rFonts w:ascii="Courier New" w:hAnsi="Courier New" w:cs="Courier New"/>
-          <w:b/>
-          <w:sz w:val="28"/>
-          <w:szCs w:val="28"/>
-        </w:rPr>
-        <w:t>stash</w:t>
-      </w:r>
-      <w:proofErr w:type="spellEnd"/>
-      <w:r>
-        <w:rPr>
-          <w:rFonts w:ascii="Courier New" w:hAnsi="Courier New" w:cs="Courier New"/>
-          <w:b/>
-          <w:sz w:val="28"/>
-          <w:szCs w:val="28"/>
-        </w:rPr>
-        <w:t xml:space="preserve"> </w:t>
-      </w:r>
-      <w:proofErr w:type="spellStart"/>
-      <w:r>
-        <w:rPr>
-          <w:rFonts w:ascii="Courier New" w:hAnsi="Courier New" w:cs="Courier New"/>
-          <w:b/>
-          <w:sz w:val="28"/>
-          <w:szCs w:val="28"/>
-        </w:rPr>
-        <w:t>apply</w:t>
-      </w:r>
-      <w:proofErr w:type="spellEnd"/>
-      <w:r>
-        <w:rPr>
-          <w:rFonts w:ascii="Courier New" w:hAnsi="Courier New" w:cs="Courier New"/>
-          <w:b/>
-          <w:sz w:val="28"/>
-          <w:szCs w:val="28"/>
-        </w:rPr>
-        <w:t xml:space="preserve"> :</w:t>
-      </w:r>
-      <w:r>
-        <w:rPr>
-          <w:rFonts w:ascii="Courier New" w:hAnsi="Courier New" w:cs="Courier New"/>
-          <w:sz w:val="28"/>
-          <w:szCs w:val="28"/>
-        </w:rPr>
-        <w:t xml:space="preserve"> aplicar o recupera los cambios anterior guardados</w:t>
-      </w:r>
-    </w:p>
-    <w:p>
-      <w:pPr>
-        <w:jc w:val="both"/>
-        <w:rPr>
-          <w:rFonts w:ascii="Courier New" w:hAnsi="Courier New" w:cs="Courier New"/>
-          <w:sz w:val="28"/>
-          <w:szCs w:val="28"/>
-        </w:rPr>
-      </w:pPr>
-      <w:r>
-        <w:rPr>
-          <w:rFonts w:ascii="Courier New" w:hAnsi="Courier New" w:cs="Courier New"/>
-          <w:b/>
-          <w:sz w:val="28"/>
-          <w:szCs w:val="28"/>
-        </w:rPr>
-        <w:t xml:space="preserve">$ </w:t>
-      </w:r>
-      <w:proofErr w:type="spellStart"/>
-      <w:proofErr w:type="gramStart"/>
-      <w:r>
-        <w:rPr>
-          <w:rFonts w:ascii="Courier New" w:hAnsi="Courier New" w:cs="Courier New"/>
-          <w:b/>
-          <w:sz w:val="28"/>
-          <w:szCs w:val="28"/>
-        </w:rPr>
-        <w:t>git</w:t>
-      </w:r>
-      <w:proofErr w:type="spellEnd"/>
-      <w:proofErr w:type="gramEnd"/>
-      <w:r>
-        <w:rPr>
-          <w:rFonts w:ascii="Courier New" w:hAnsi="Courier New" w:cs="Courier New"/>
-          <w:b/>
-          <w:sz w:val="28"/>
-          <w:szCs w:val="28"/>
-        </w:rPr>
-        <w:t xml:space="preserve"> </w:t>
-      </w:r>
-      <w:proofErr w:type="spellStart"/>
-      <w:r>
-        <w:rPr>
-          <w:rFonts w:ascii="Courier New" w:hAnsi="Courier New" w:cs="Courier New"/>
-          <w:b/>
-          <w:sz w:val="28"/>
-          <w:szCs w:val="28"/>
-        </w:rPr>
-        <w:t>stash</w:t>
-      </w:r>
-      <w:proofErr w:type="spellEnd"/>
-      <w:r>
-        <w:rPr>
-          <w:rFonts w:ascii="Courier New" w:hAnsi="Courier New" w:cs="Courier New"/>
-          <w:b/>
-          <w:sz w:val="28"/>
-          <w:szCs w:val="28"/>
-        </w:rPr>
-        <w:t xml:space="preserve"> </w:t>
-      </w:r>
-      <w:proofErr w:type="spellStart"/>
-      <w:r>
-        <w:rPr>
-          <w:rFonts w:ascii="Courier New" w:hAnsi="Courier New" w:cs="Courier New"/>
-          <w:b/>
-          <w:sz w:val="28"/>
-          <w:szCs w:val="28"/>
-        </w:rPr>
-        <w:t>drop</w:t>
-      </w:r>
-      <w:proofErr w:type="spellEnd"/>
-      <w:r>
-        <w:rPr>
-          <w:rFonts w:ascii="Courier New" w:hAnsi="Courier New" w:cs="Courier New"/>
-          <w:b/>
-          <w:sz w:val="28"/>
-          <w:szCs w:val="28"/>
-        </w:rPr>
-        <w:t xml:space="preserve"> : </w:t>
-      </w:r>
-      <w:r>
-        <w:rPr>
-          <w:rFonts w:ascii="Courier New" w:hAnsi="Courier New" w:cs="Courier New"/>
-          <w:sz w:val="28"/>
-          <w:szCs w:val="28"/>
-        </w:rPr>
-        <w:t xml:space="preserve">elimina los </w:t>
-      </w:r>
-      <w:proofErr w:type="spellStart"/>
-      <w:r>
-        <w:rPr>
-          <w:rFonts w:ascii="Courier New" w:hAnsi="Courier New" w:cs="Courier New"/>
-          <w:sz w:val="28"/>
-          <w:szCs w:val="28"/>
-        </w:rPr>
-        <w:t>stash</w:t>
-      </w:r>
-      <w:proofErr w:type="spellEnd"/>
-      <w:r>
-        <w:rPr>
-          <w:rFonts w:ascii="Courier New" w:hAnsi="Courier New" w:cs="Courier New"/>
-          <w:sz w:val="28"/>
-          <w:szCs w:val="28"/>
-        </w:rPr>
-        <w:t xml:space="preserve"> guardados </w:t>
-      </w:r>
-      <w:r>
-        <w:rPr>
-          <w:rFonts w:ascii="Courier New" w:hAnsi="Courier New" w:cs="Courier New"/>
-          <w:sz w:val="28"/>
-          <w:szCs w:val="28"/>
-        </w:rPr>
-        <w:t xml:space="preserve">del ultimo al primer </w:t>
-      </w:r>
-      <w:proofErr w:type="spellStart"/>
-      <w:r>
-        <w:rPr>
-          <w:rFonts w:ascii="Courier New" w:hAnsi="Courier New" w:cs="Courier New"/>
-          <w:sz w:val="28"/>
-          <w:szCs w:val="28"/>
-        </w:rPr>
-        <w:t>stash</w:t>
-      </w:r>
-      <w:proofErr w:type="spellEnd"/>
-      <w:r>
-        <w:rPr>
-          <w:rFonts w:ascii="Courier New" w:hAnsi="Courier New" w:cs="Courier New"/>
-          <w:sz w:val="28"/>
-          <w:szCs w:val="28"/>
-        </w:rPr>
-        <w:t xml:space="preserve"> guardado</w:t>
-      </w:r>
-    </w:p>
-    <w:p>
-      <w:pPr>
-        <w:jc w:val="both"/>
-        <w:rPr>
-          <w:rFonts w:ascii="Courier New" w:hAnsi="Courier New" w:cs="Courier New"/>
-          <w:sz w:val="28"/>
-          <w:szCs w:val="28"/>
-        </w:rPr>
-      </w:pPr>
-      <w:r>
-        <w:rPr>
-          <w:rFonts w:ascii="Courier New" w:hAnsi="Courier New" w:cs="Courier New"/>
-          <w:b/>
-          <w:sz w:val="28"/>
-          <w:szCs w:val="28"/>
-        </w:rPr>
-        <w:t xml:space="preserve">$ </w:t>
-      </w:r>
-      <w:proofErr w:type="spellStart"/>
-      <w:proofErr w:type="gramStart"/>
-      <w:r>
-        <w:rPr>
-          <w:rFonts w:ascii="Courier New" w:hAnsi="Courier New" w:cs="Courier New"/>
-          <w:b/>
-          <w:sz w:val="28"/>
-          <w:szCs w:val="28"/>
-        </w:rPr>
-        <w:t>git</w:t>
-      </w:r>
-      <w:proofErr w:type="spellEnd"/>
-      <w:proofErr w:type="gramEnd"/>
-      <w:r>
-        <w:rPr>
-          <w:rFonts w:ascii="Courier New" w:hAnsi="Courier New" w:cs="Courier New"/>
-          <w:b/>
-          <w:sz w:val="28"/>
-          <w:szCs w:val="28"/>
-        </w:rPr>
-        <w:t xml:space="preserve"> </w:t>
-      </w:r>
-      <w:proofErr w:type="spellStart"/>
-      <w:r>
-        <w:rPr>
-          <w:rFonts w:ascii="Courier New" w:hAnsi="Courier New" w:cs="Courier New"/>
-          <w:b/>
-          <w:sz w:val="28"/>
-          <w:szCs w:val="28"/>
-        </w:rPr>
-        <w:t>stash</w:t>
-      </w:r>
-      <w:proofErr w:type="spellEnd"/>
-      <w:r>
-        <w:rPr>
-          <w:rFonts w:ascii="Courier New" w:hAnsi="Courier New" w:cs="Courier New"/>
-          <w:b/>
-          <w:sz w:val="28"/>
-          <w:szCs w:val="28"/>
-        </w:rPr>
-        <w:t xml:space="preserve"> sabe “&lt;mensaje&gt;” :</w:t>
-      </w:r>
-      <w:r>
-        <w:rPr>
-          <w:rFonts w:ascii="Courier New" w:hAnsi="Courier New" w:cs="Courier New"/>
-          <w:sz w:val="28"/>
-          <w:szCs w:val="28"/>
-        </w:rPr>
-        <w:t xml:space="preserve"> guarda un </w:t>
-      </w:r>
-      <w:proofErr w:type="spellStart"/>
-      <w:r>
-        <w:rPr>
-          <w:rFonts w:ascii="Courier New" w:hAnsi="Courier New" w:cs="Courier New"/>
-          <w:sz w:val="28"/>
-          <w:szCs w:val="28"/>
-        </w:rPr>
-        <w:t>stash</w:t>
-      </w:r>
-      <w:proofErr w:type="spellEnd"/>
-      <w:r>
-        <w:rPr>
-          <w:rFonts w:ascii="Courier New" w:hAnsi="Courier New" w:cs="Courier New"/>
-          <w:sz w:val="28"/>
-          <w:szCs w:val="28"/>
-        </w:rPr>
-        <w:t xml:space="preserve"> con un mensaje </w:t>
-      </w:r>
-    </w:p>
-    <w:p>
-      <w:pPr>
-        <w:jc w:val="both"/>
-        <w:rPr>
-          <w:rFonts w:ascii="Courier New" w:hAnsi="Courier New" w:cs="Courier New"/>
-          <w:sz w:val="28"/>
-          <w:szCs w:val="28"/>
-          <w:u w:val="single"/>
-        </w:rPr>
-      </w:pPr>
-      <w:r>
-        <w:rPr>
-          <w:rFonts w:ascii="Courier New" w:hAnsi="Courier New" w:cs="Courier New"/>
-          <w:b/>
-          <w:sz w:val="28"/>
-          <w:szCs w:val="28"/>
-        </w:rPr>
-        <w:t xml:space="preserve">$ </w:t>
-      </w:r>
-      <w:proofErr w:type="spellStart"/>
-      <w:proofErr w:type="gramStart"/>
-      <w:r>
-        <w:rPr>
-          <w:rFonts w:ascii="Courier New" w:hAnsi="Courier New" w:cs="Courier New"/>
-          <w:b/>
-          <w:sz w:val="28"/>
-          <w:szCs w:val="28"/>
-        </w:rPr>
-        <w:t>git</w:t>
-      </w:r>
-      <w:proofErr w:type="spellEnd"/>
-      <w:proofErr w:type="gramEnd"/>
-      <w:r>
-        <w:rPr>
-          <w:rFonts w:ascii="Courier New" w:hAnsi="Courier New" w:cs="Courier New"/>
-          <w:b/>
-          <w:sz w:val="28"/>
-          <w:szCs w:val="28"/>
-        </w:rPr>
-        <w:t xml:space="preserve"> </w:t>
-      </w:r>
-      <w:proofErr w:type="spellStart"/>
-      <w:r>
-        <w:rPr>
-          <w:rFonts w:ascii="Courier New" w:hAnsi="Courier New" w:cs="Courier New"/>
-          <w:b/>
-          <w:sz w:val="28"/>
-          <w:szCs w:val="28"/>
-        </w:rPr>
-        <w:t>stash</w:t>
-      </w:r>
-      <w:proofErr w:type="spellEnd"/>
-      <w:r>
-        <w:rPr>
-          <w:rFonts w:ascii="Courier New" w:hAnsi="Courier New" w:cs="Courier New"/>
-          <w:b/>
-          <w:sz w:val="28"/>
-          <w:szCs w:val="28"/>
-        </w:rPr>
-        <w:t xml:space="preserve"> –h : </w:t>
-      </w:r>
-      <w:r>
-        <w:rPr>
-          <w:rFonts w:ascii="Courier New" w:hAnsi="Courier New" w:cs="Courier New"/>
-          <w:sz w:val="28"/>
-          <w:szCs w:val="28"/>
-        </w:rPr>
-        <w:t xml:space="preserve">muestra todos los subcomando y atributos del comando </w:t>
-      </w:r>
-      <w:proofErr w:type="spellStart"/>
-      <w:r>
-        <w:rPr>
-          <w:rFonts w:ascii="Courier New" w:hAnsi="Courier New" w:cs="Courier New"/>
-          <w:sz w:val="28"/>
-          <w:szCs w:val="28"/>
-        </w:rPr>
-        <w:t>stash</w:t>
-      </w:r>
-      <w:proofErr w:type="spellEnd"/>
-    </w:p>
-    <w:p>
-      <w:pPr>
-        <w:jc w:val="both"/>
-        <w:rPr>
-          <w:rFonts w:ascii="Courier New" w:hAnsi="Courier New" w:cs="Courier New"/>
-          <w:sz w:val="28"/>
-          <w:szCs w:val="28"/>
-        </w:rPr>
-      </w:pPr>
+      <w:r>
+        <w:rPr>
+          <w:rFonts w:ascii="Courier New" w:hAnsi="Courier New" w:cs="Courier New"/>
+          <w:b/>
+          <w:sz w:val="28"/>
+          <w:szCs w:val="28"/>
+        </w:rPr>
+        <w:t>sa</w:t>
+      </w:r>
+      <w:r>
+        <w:rPr>
+          <w:rFonts w:ascii="Courier New" w:hAnsi="Courier New" w:cs="Courier New"/>
+          <w:b/>
+          <w:sz w:val="28"/>
+          <w:szCs w:val="28"/>
+        </w:rPr>
+        <w:t>v</w:t>
+      </w:r>
       <w:bookmarkStart w:id="0" w:name="_GoBack"/>
       <w:bookmarkEnd w:id="0"/>
+      <w:r>
+        <w:rPr>
+          <w:rFonts w:ascii="Courier New" w:hAnsi="Courier New" w:cs="Courier New"/>
+          <w:b/>
+          <w:sz w:val="28"/>
+          <w:szCs w:val="28"/>
+        </w:rPr>
+        <w:t>e</w:t>
+      </w:r>
+      <w:r>
+        <w:rPr>
+          <w:rFonts w:ascii="Courier New" w:hAnsi="Courier New" w:cs="Courier New"/>
+          <w:b/>
+          <w:sz w:val="28"/>
+          <w:szCs w:val="28"/>
+        </w:rPr>
+        <w:t xml:space="preserve"> “&lt;mensaje&gt;” :</w:t>
+      </w:r>
+      <w:r>
+        <w:rPr>
+          <w:rFonts w:ascii="Courier New" w:hAnsi="Courier New" w:cs="Courier New"/>
+          <w:sz w:val="28"/>
+          <w:szCs w:val="28"/>
+        </w:rPr>
+        <w:t xml:space="preserve"> guarda un </w:t>
+      </w:r>
+      <w:proofErr w:type="spellStart"/>
+      <w:r>
+        <w:rPr>
+          <w:rFonts w:ascii="Courier New" w:hAnsi="Courier New" w:cs="Courier New"/>
+          <w:sz w:val="28"/>
+          <w:szCs w:val="28"/>
+        </w:rPr>
+        <w:t>stash</w:t>
+      </w:r>
+      <w:proofErr w:type="spellEnd"/>
+      <w:r>
+        <w:rPr>
+          <w:rFonts w:ascii="Courier New" w:hAnsi="Courier New" w:cs="Courier New"/>
+          <w:sz w:val="28"/>
+          <w:szCs w:val="28"/>
+        </w:rPr>
+        <w:t xml:space="preserve"> con un mensaje</w:t>
+      </w:r>
+    </w:p>
+    <w:p>
+      <w:pPr>
+        <w:jc w:val="both"/>
+        <w:rPr>
+          <w:rFonts w:ascii="Courier New" w:hAnsi="Courier New" w:cs="Courier New"/>
+          <w:sz w:val="28"/>
+          <w:szCs w:val="28"/>
+          <w:u w:val="single"/>
+        </w:rPr>
+      </w:pPr>
+      <w:r>
+        <w:rPr>
+          <w:rFonts w:ascii="Courier New" w:hAnsi="Courier New" w:cs="Courier New"/>
+          <w:b/>
+          <w:sz w:val="28"/>
+          <w:szCs w:val="28"/>
+        </w:rPr>
+        <w:t xml:space="preserve">$ </w:t>
+      </w:r>
+      <w:proofErr w:type="spellStart"/>
+      <w:proofErr w:type="gramStart"/>
+      <w:r>
+        <w:rPr>
+          <w:rFonts w:ascii="Courier New" w:hAnsi="Courier New" w:cs="Courier New"/>
+          <w:b/>
+          <w:sz w:val="28"/>
+          <w:szCs w:val="28"/>
+        </w:rPr>
+        <w:t>git</w:t>
+      </w:r>
+      <w:proofErr w:type="spellEnd"/>
+      <w:proofErr w:type="gramEnd"/>
+      <w:r>
+        <w:rPr>
+          <w:rFonts w:ascii="Courier New" w:hAnsi="Courier New" w:cs="Courier New"/>
+          <w:b/>
+          <w:sz w:val="28"/>
+          <w:szCs w:val="28"/>
+        </w:rPr>
+        <w:t xml:space="preserve"> </w:t>
+      </w:r>
+      <w:proofErr w:type="spellStart"/>
+      <w:r>
+        <w:rPr>
+          <w:rFonts w:ascii="Courier New" w:hAnsi="Courier New" w:cs="Courier New"/>
+          <w:b/>
+          <w:sz w:val="28"/>
+          <w:szCs w:val="28"/>
+        </w:rPr>
+        <w:t>stash</w:t>
+      </w:r>
+      <w:proofErr w:type="spellEnd"/>
+      <w:r>
+        <w:rPr>
+          <w:rFonts w:ascii="Courier New" w:hAnsi="Courier New" w:cs="Courier New"/>
+          <w:b/>
+          <w:sz w:val="28"/>
+          <w:szCs w:val="28"/>
+        </w:rPr>
+        <w:t xml:space="preserve"> –h : </w:t>
+      </w:r>
+      <w:r>
+        <w:rPr>
+          <w:rFonts w:ascii="Courier New" w:hAnsi="Courier New" w:cs="Courier New"/>
+          <w:sz w:val="28"/>
+          <w:szCs w:val="28"/>
+        </w:rPr>
+        <w:t xml:space="preserve">muestra todos los subcomando y atributos del comando </w:t>
+      </w:r>
+      <w:proofErr w:type="spellStart"/>
+      <w:r>
+        <w:rPr>
+          <w:rFonts w:ascii="Courier New" w:hAnsi="Courier New" w:cs="Courier New"/>
+          <w:sz w:val="28"/>
+          <w:szCs w:val="28"/>
+        </w:rPr>
+        <w:t>stash</w:t>
+      </w:r>
+      <w:proofErr w:type="spellEnd"/>
+    </w:p>
+    <w:p>
+      <w:pPr>
+        <w:jc w:val="both"/>
+        <w:rPr>
+          <w:rFonts w:ascii="Courier New" w:hAnsi="Courier New" w:cs="Courier New"/>
+          <w:sz w:val="28"/>
+          <w:szCs w:val="28"/>
+        </w:rPr>
+      </w:pPr>
     </w:p>
     <w:p>
       <w:pPr>

</xml_diff>